<commit_message>
Diagrams label and content developed
</commit_message>
<xml_diff>
--- a/UI, User and Testing.docx
+++ b/UI, User and Testing.docx
@@ -409,25 +409,7 @@
           <w:sz w:val="22"/>
           <w:szCs w:val="22"/>
         </w:rPr>
-        <w:t>The Care Tracker App is aim towards the relationship of the client and carer and these are the main users of the device. A client(“</w:t>
-      </w:r>
-      <w:r>
-        <w:rPr>
-          <w:rFonts w:ascii="Calibri" w:hAnsi="Calibri" w:cs="Calibri"/>
-          <w:color w:val="201F1E"/>
-          <w:sz w:val="22"/>
-          <w:szCs w:val="22"/>
-        </w:rPr>
-        <w:t>y</w:t>
-      </w:r>
-      <w:r>
-        <w:rPr>
-          <w:rFonts w:ascii="Calibri" w:hAnsi="Calibri" w:cs="Calibri"/>
-          <w:color w:val="201F1E"/>
-          <w:sz w:val="22"/>
-          <w:szCs w:val="22"/>
-        </w:rPr>
-        <w:t xml:space="preserve">) is as equally important to the career as to the carer to the client. They both work together </w:t>
+        <w:t xml:space="preserve">The Care Tracker App is aim towards the relationship of the client and carer and these are the main users of the device. A client is as equally important to the career as to the carer to the client. They both work together </w:t>
       </w:r>
       <w:r>
         <w:rPr>
@@ -569,11 +551,49 @@
       </w:pPr>
     </w:p>
     <w:p>
-      <w:r>
+      <w:pPr>
+        <w:rPr>
+          <w:b/>
+          <w:bCs/>
+        </w:rPr>
+      </w:pPr>
+      <w:r>
+        <w:rPr>
+          <w:b/>
+          <w:bCs/>
+        </w:rPr>
         <w:t>Testing</w:t>
       </w:r>
     </w:p>
     <w:p>
+      <w:pPr>
+        <w:rPr>
+          <w:b/>
+          <w:bCs/>
+          <w:i/>
+          <w:iCs/>
+        </w:rPr>
+      </w:pPr>
+      <w:r>
+        <w:rPr>
+          <w:b/>
+          <w:bCs/>
+          <w:i/>
+          <w:iCs/>
+        </w:rPr>
+        <w:t>How we will tell whether the project is successful or not</w:t>
+      </w:r>
+      <w:r>
+        <w:rPr>
+          <w:b/>
+          <w:bCs/>
+          <w:i/>
+          <w:iCs/>
+        </w:rPr>
+        <w:t>.</w:t>
+      </w:r>
+    </w:p>
+    <w:p>
       <w:r>
         <w:t xml:space="preserve">To dictate whether this project is either successful or unsuccessful, testing will be </w:t>
       </w:r>
@@ -587,7 +607,13 @@
         <w:t xml:space="preserve"> The type of testing </w:t>
       </w:r>
       <w:r>
-        <w:t xml:space="preserve">we have agreed </w:t>
+        <w:t xml:space="preserve">we have </w:t>
+      </w:r>
+      <w:r>
+        <w:t>decided</w:t>
+      </w:r>
+      <w:r>
+        <w:t xml:space="preserve"> </w:t>
       </w:r>
       <w:r>
         <w:t xml:space="preserve">to </w:t>
@@ -639,22 +665,19 @@
     </w:p>
     <w:p>
       <w:r>
-        <w:t xml:space="preserve">An example of testing the UI would be clicking a button and </w:t>
+        <w:t xml:space="preserve">An example of testing the UI </w:t>
+      </w:r>
+      <w:r>
+        <w:t xml:space="preserve">in our project </w:t>
+      </w:r>
+      <w:r>
+        <w:t xml:space="preserve">would be clicking a button and </w:t>
       </w:r>
       <w:r>
         <w:t xml:space="preserve">seeing if it </w:t>
       </w:r>
       <w:r>
-        <w:t>performs the functional requirement it was given.</w:t>
-      </w:r>
-      <w:r>
-        <w:t xml:space="preserve"> (add UI </w:t>
-      </w:r>
-      <w:r>
-        <w:t>photos</w:t>
-      </w:r>
-      <w:r>
-        <w:t>)</w:t>
+        <w:t>performs the functional requirement it was given</w:t>
       </w:r>
       <w:r>
         <w:t>.</w:t>
@@ -847,8 +870,30 @@
           </wp:inline>
         </w:drawing>
       </w:r>
-      <w:r>
-        <w:t>T</w:t>
+    </w:p>
+    <w:p>
+      <w:r>
+        <w:t>(Figure (X.X.X)</w:t>
+      </w:r>
+      <w:r>
+        <w:t xml:space="preserve"> </w:t>
+      </w:r>
+      <w:r>
+        <w:t>–</w:t>
+      </w:r>
+      <w:r>
+        <w:t xml:space="preserve"> </w:t>
+      </w:r>
+      <w:r>
+        <w:t>Help icon process</w:t>
+      </w:r>
+      <w:r>
+        <w:t>)</w:t>
+      </w:r>
+    </w:p>
+    <w:p>
+      <w:r>
+        <w:t>In this example t</w:t>
       </w:r>
       <w:r>
         <w:t>h</w:t>
@@ -908,22 +953,6 @@
       </w:r>
       <w:r>
         <w:t xml:space="preserve"> </w:t>
-      </w:r>
-    </w:p>
-    <w:p>
-      <w:r>
-        <w:t xml:space="preserve">( </w:t>
-      </w:r>
-      <w:hyperlink r:id="rId6" w:history="1">
-        <w:r>
-          <w:rPr>
-            <w:rStyle w:val="Hyperlink"/>
-          </w:rPr>
-          <w:t>https://www.google.com/url?sa=i&amp;url=https%3A%2F%2Fblog.hubspot.com%2Fservice%2Fuser-testing&amp;psig=AOvVaw1WfetmUemuIkP95sn5f-ih&amp;ust=1605449660528000&amp;source=images&amp;cd=vfe&amp;ved=0CAIQjRxqFwoTCMDGy5-cgu0CFQAAAAAdAAAAABAw</w:t>
-        </w:r>
-      </w:hyperlink>
-      <w:r>
-        <w:t xml:space="preserve"> )</w:t>
       </w:r>
     </w:p>
     <w:p/>
@@ -1676,17 +1705,65 @@
     <w:p/>
     <w:p/>
     <w:p/>
+    <w:p>
+      <w:r>
+        <w:lastRenderedPageBreak/>
+        <w:t>(Figure. X.X.X – Relation between usability and user testing)</w:t>
+      </w:r>
+    </w:p>
     <w:p/>
     <w:p>
       <w:r>
-        <w:t>Our application consists of two interfaces which are illustrated in the UI design (FIGURE X FIGURE). The UI of the client side of the application has been designed to be simple and easy for the user to use. User testing will determine if this is true which will lead the application to become successful. Nevertheless, the UI of the client side has also been designed to be made easy to use, which will also be tested.</w:t>
+        <w:t>Our application consists of two interfaces which are illustrated in the UI design</w:t>
+      </w:r>
+      <w:r>
+        <w:t xml:space="preserve">. </w:t>
+      </w:r>
+      <w:r>
+        <w:t>The UI of the client side of the application has been designed to be simple and easy for the user to use. User testing will determine if this is true which will lead the application to become successful. Nevertheless, the UI of the client side has also been designed to be made easy to use, which will also be tested.</w:t>
       </w:r>
     </w:p>
     <w:p>
       <w:r>
         <w:t>The testing of the application will begin around the middle stage of the design of the UI. The reason being is to check that features are working as they are added. By doing this time is being used wisely and will leave less issues to be resolved towards the end of the project.</w:t>
       </w:r>
-    </w:p>
+      <w:r>
+        <w:t xml:space="preserve"> By carrying out </w:t>
+      </w:r>
+      <w:r>
+        <w:t xml:space="preserve">user and usability testing for all features within the application, will lead to the success of the </w:t>
+      </w:r>
+      <w:r>
+        <w:t>project.</w:t>
+      </w:r>
+    </w:p>
+    <w:p/>
+    <w:p>
+      <w:r>
+        <w:t>Refere</w:t>
+      </w:r>
+      <w:r>
+        <w:t>nce for diagram</w:t>
+      </w:r>
+    </w:p>
+    <w:p>
+      <w:r>
+        <w:t xml:space="preserve">( </w:t>
+      </w:r>
+      <w:hyperlink r:id="rId6" w:history="1">
+        <w:r>
+          <w:rPr>
+            <w:rStyle w:val="Hyperlink"/>
+          </w:rPr>
+          <w:t>https://www.google.com/url?sa=i&amp;url=https%3A%2F%2Fblog.hubspot.com%2Fservice%2Fuser-testing&amp;psig=AOvVaw1WfetmUemuIkP95sn5f-ih&amp;ust=1605449660528000&amp;source=images&amp;cd=vfe&amp;ved=0CAIQjRxqFwoTCMDGy5-cgu0CFQAAAAAdAAAAABAw</w:t>
+        </w:r>
+      </w:hyperlink>
+      <w:r>
+        <w:t xml:space="preserve"> )</w:t>
+      </w:r>
+    </w:p>
+    <w:p/>
+    <w:p/>
     <w:sectPr>
       <w:pgSz w:w="11906" w:h="16838"/>
       <w:pgMar w:top="1440" w:right="1440" w:bottom="1440" w:left="1440" w:header="708" w:footer="708" w:gutter="0"/>

</xml_diff>

<commit_message>
Personas implemented into final version
</commit_message>
<xml_diff>
--- a/UI, User and Testing.docx
+++ b/UI, User and Testing.docx
@@ -1762,6 +1762,527 @@
         <w:t xml:space="preserve"> )</w:t>
       </w:r>
     </w:p>
+    <w:p/>
+    <w:p>
+      <w:pPr>
+        <w:rPr>
+          <w:b/>
+          <w:bCs/>
+          <w:i/>
+          <w:iCs/>
+          <w:u w:val="single"/>
+        </w:rPr>
+      </w:pPr>
+      <w:r>
+        <w:rPr>
+          <w:b/>
+          <w:bCs/>
+          <w:i/>
+          <w:iCs/>
+          <w:u w:val="single"/>
+        </w:rPr>
+        <w:t>Persona</w:t>
+      </w:r>
+    </w:p>
+    <w:p>
+      <w:pPr>
+        <w:rPr>
+          <w:b/>
+          <w:bCs/>
+          <w:i/>
+          <w:iCs/>
+          <w:u w:val="single"/>
+        </w:rPr>
+      </w:pPr>
+      <w:r>
+        <w:rPr>
+          <w:b/>
+          <w:bCs/>
+          <w:i/>
+          <w:iCs/>
+          <w:u w:val="single"/>
+        </w:rPr>
+        <w:t>Career</w:t>
+      </w:r>
+    </w:p>
+    <w:p>
+      <w:pPr>
+        <w:rPr>
+          <w:b/>
+          <w:bCs/>
+          <w:i/>
+          <w:iCs/>
+          <w:u w:val="single"/>
+        </w:rPr>
+      </w:pPr>
+      <w:r>
+        <w:rPr>
+          <w:b/>
+          <w:bCs/>
+          <w:i/>
+          <w:iCs/>
+          <w:u w:val="single"/>
+        </w:rPr>
+        <w:t>Siobhan, carer of a 65-year-old patient</w:t>
+      </w:r>
+    </w:p>
+    <w:p>
+      <w:r>
+        <w:t xml:space="preserve">Siobhan is a 25-year-old carer who just finished college and is now doing her first job in a carer home. She been tasked to take care of John who is a 65-year-old suffering from dementia. It takes her almost 2 hours to commute from Kildare to </w:t>
+      </w:r>
+      <w:proofErr w:type="spellStart"/>
+      <w:r>
+        <w:t>Ardee</w:t>
+      </w:r>
+      <w:proofErr w:type="spellEnd"/>
+      <w:r>
+        <w:t xml:space="preserve"> </w:t>
+      </w:r>
+      <w:proofErr w:type="gramStart"/>
+      <w:r>
+        <w:t>in order to</w:t>
+      </w:r>
+      <w:proofErr w:type="gramEnd"/>
+      <w:r>
+        <w:t xml:space="preserve"> be able to work. As she </w:t>
+      </w:r>
+      <w:proofErr w:type="gramStart"/>
+      <w:r>
+        <w:t>has to</w:t>
+      </w:r>
+      <w:proofErr w:type="gramEnd"/>
+      <w:r>
+        <w:t xml:space="preserve"> take good care of him, she (as the carer) sign john (as the patient) to the care tracker app as it easier for her to keep track of john.</w:t>
+      </w:r>
+    </w:p>
+    <w:p>
+      <w:r>
+        <w:t xml:space="preserve">By signing him up he </w:t>
+      </w:r>
+      <w:proofErr w:type="gramStart"/>
+      <w:r>
+        <w:t>is able to</w:t>
+      </w:r>
+      <w:proofErr w:type="gramEnd"/>
+      <w:r>
+        <w:t xml:space="preserve"> let his carer know about his where abouts and possible problems when she isn't available/ around</w:t>
+      </w:r>
+    </w:p>
+    <w:p>
+      <w:pPr>
+        <w:rPr>
+          <w:b/>
+          <w:bCs/>
+          <w:u w:val="single"/>
+        </w:rPr>
+      </w:pPr>
+      <w:r>
+        <w:rPr>
+          <w:b/>
+          <w:bCs/>
+          <w:u w:val="single"/>
+        </w:rPr>
+        <w:t>Users Details</w:t>
+      </w:r>
+    </w:p>
+    <w:p>
+      <w:r>
+        <w:t>Name: Siobhan Kerr</w:t>
+      </w:r>
+    </w:p>
+    <w:p>
+      <w:r>
+        <w:t>DOB: 10th September 1995</w:t>
+      </w:r>
+    </w:p>
+    <w:p>
+      <w:r>
+        <w:t xml:space="preserve">Occupation: Carer  </w:t>
+      </w:r>
+    </w:p>
+    <w:p>
+      <w:r>
+        <w:t xml:space="preserve">Carer Home: </w:t>
+      </w:r>
+      <w:proofErr w:type="spellStart"/>
+      <w:r>
+        <w:t>Ardee</w:t>
+      </w:r>
+      <w:proofErr w:type="spellEnd"/>
+      <w:r>
+        <w:t xml:space="preserve"> Care Home</w:t>
+      </w:r>
+    </w:p>
+    <w:p>
+      <w:r>
+        <w:t>Patient: John Stacy</w:t>
+      </w:r>
+    </w:p>
+    <w:p>
+      <w:r>
+        <w:t>Age: 55 years</w:t>
+      </w:r>
+    </w:p>
+    <w:p>
+      <w:r>
+        <w:t>Sickness: Dementia</w:t>
+      </w:r>
+    </w:p>
+    <w:p/>
+    <w:p>
+      <w:pPr>
+        <w:rPr>
+          <w:b/>
+          <w:bCs/>
+          <w:u w:val="single"/>
+        </w:rPr>
+      </w:pPr>
+      <w:r>
+        <w:rPr>
+          <w:b/>
+          <w:bCs/>
+          <w:u w:val="single"/>
+        </w:rPr>
+        <w:lastRenderedPageBreak/>
+        <w:t>Siobhan's Goals</w:t>
+      </w:r>
+    </w:p>
+    <w:p>
+      <w:r>
+        <w:t>•</w:t>
+      </w:r>
+      <w:r>
+        <w:tab/>
+        <w:t>It ensures John that suffering with dementia is safe at all cost</w:t>
+      </w:r>
+    </w:p>
+    <w:p>
+      <w:r>
+        <w:t>•</w:t>
+      </w:r>
+      <w:r>
+        <w:tab/>
+        <w:t xml:space="preserve">Her goal with the care tracker app is to be able to monitor John knowing she </w:t>
+      </w:r>
+      <w:proofErr w:type="gramStart"/>
+      <w:r>
+        <w:t>won’t</w:t>
+      </w:r>
+      <w:proofErr w:type="gramEnd"/>
+      <w:r>
+        <w:t xml:space="preserve"> be around him most of the time so it would help her keep informed</w:t>
+      </w:r>
+    </w:p>
+    <w:p>
+      <w:r>
+        <w:t>•</w:t>
+      </w:r>
+      <w:r>
+        <w:tab/>
+        <w:t>By selecting the Care tracker App, John will be able to let Siobhan know his whereabouts without her having to worry about it.</w:t>
+      </w:r>
+    </w:p>
+    <w:p>
+      <w:r>
+        <w:t>•</w:t>
+      </w:r>
+      <w:r>
+        <w:tab/>
+        <w:t>Siobhan is also able to look at John’s planner and see what he has planned for the day or the week.</w:t>
+      </w:r>
+    </w:p>
+    <w:p/>
+    <w:p>
+      <w:pPr>
+        <w:rPr>
+          <w:b/>
+          <w:bCs/>
+          <w:u w:val="single"/>
+        </w:rPr>
+      </w:pPr>
+      <w:r>
+        <w:rPr>
+          <w:b/>
+          <w:bCs/>
+          <w:u w:val="single"/>
+        </w:rPr>
+        <w:t>Interface Requirements</w:t>
+      </w:r>
+    </w:p>
+    <w:p>
+      <w:r>
+        <w:t>•</w:t>
+      </w:r>
+      <w:r>
+        <w:tab/>
+        <w:t>Allows to tracker</w:t>
+      </w:r>
+    </w:p>
+    <w:p>
+      <w:r>
+        <w:t>•</w:t>
+      </w:r>
+      <w:r>
+        <w:tab/>
+        <w:t>Provide a planner</w:t>
+      </w:r>
+    </w:p>
+    <w:p>
+      <w:r>
+        <w:t>•</w:t>
+      </w:r>
+      <w:r>
+        <w:tab/>
+        <w:t>Minimise obsolete screens making user interface nice and easy for both users</w:t>
+      </w:r>
+    </w:p>
+    <w:p>
+      <w:r>
+        <w:t>•</w:t>
+      </w:r>
+      <w:r>
+        <w:tab/>
+        <w:t>Allow Carer to be able to accesses information</w:t>
+      </w:r>
+    </w:p>
+    <w:p>
+      <w:pPr>
+        <w:rPr>
+          <w:b/>
+          <w:bCs/>
+          <w:i/>
+          <w:iCs/>
+          <w:u w:val="single"/>
+        </w:rPr>
+      </w:pPr>
+    </w:p>
+    <w:p>
+      <w:r>
+        <w:rPr>
+          <w:b/>
+          <w:bCs/>
+          <w:i/>
+          <w:iCs/>
+          <w:u w:val="single"/>
+        </w:rPr>
+        <w:t>Persona</w:t>
+      </w:r>
+    </w:p>
+    <w:p>
+      <w:pPr>
+        <w:rPr>
+          <w:b/>
+          <w:bCs/>
+          <w:i/>
+          <w:iCs/>
+          <w:u w:val="single"/>
+        </w:rPr>
+      </w:pPr>
+      <w:r>
+        <w:rPr>
+          <w:b/>
+          <w:bCs/>
+          <w:i/>
+          <w:iCs/>
+          <w:u w:val="single"/>
+        </w:rPr>
+        <w:t>Client view</w:t>
+      </w:r>
+    </w:p>
+    <w:p>
+      <w:pPr>
+        <w:rPr>
+          <w:b/>
+          <w:bCs/>
+          <w:i/>
+          <w:iCs/>
+          <w:u w:val="single"/>
+        </w:rPr>
+      </w:pPr>
+      <w:r>
+        <w:rPr>
+          <w:b/>
+          <w:bCs/>
+          <w:i/>
+          <w:iCs/>
+          <w:u w:val="single"/>
+        </w:rPr>
+        <w:t xml:space="preserve">Maire, newly retired labourer </w:t>
+      </w:r>
+    </w:p>
+    <w:p>
+      <w:r>
+        <w:t xml:space="preserve">Marie is a 67-year-old newly retired labourer who stays in Cork after working in a factory for 40 years has been suffering from diabetes. Her Carer which is Philip is usually her stay at home carer but he decided to go and visit his family for the weekend and fears that Maire may be in danger as her vision and hearing has started to deuterate which impedes her daily. As Maire is aware, she hears about this app that her friend Mildred uses to keep in contact with her career. She hears </w:t>
+      </w:r>
+      <w:proofErr w:type="gramStart"/>
+      <w:r>
+        <w:t>it’s</w:t>
+      </w:r>
+      <w:proofErr w:type="gramEnd"/>
+      <w:r>
+        <w:t xml:space="preserve"> called Care Tracker App and it’s as simple to use with a 4-part navbar so if she needs to contact Phillip it’s at a touch of a button. She signs up and tells Phillip to set up one as the carer. This way she can keep in contact with Phillip and he can give her instruction on prescriptions </w:t>
+      </w:r>
+    </w:p>
+    <w:p>
+      <w:pPr>
+        <w:rPr>
+          <w:b/>
+          <w:bCs/>
+          <w:u w:val="single"/>
+        </w:rPr>
+      </w:pPr>
+      <w:r>
+        <w:rPr>
+          <w:b/>
+          <w:bCs/>
+          <w:u w:val="single"/>
+        </w:rPr>
+        <w:t>Users Details</w:t>
+      </w:r>
+    </w:p>
+    <w:p>
+      <w:r>
+        <w:t>Name: Maire Stacy</w:t>
+      </w:r>
+    </w:p>
+    <w:p>
+      <w:r>
+        <w:t>DOB: 14 Feb 1951</w:t>
+      </w:r>
+    </w:p>
+    <w:p>
+      <w:r>
+        <w:t>Age:67 years</w:t>
+      </w:r>
+    </w:p>
+    <w:p>
+      <w:r>
+        <w:t>Address: 22 Manor Road</w:t>
+      </w:r>
+    </w:p>
+    <w:p>
+      <w:r>
+        <w:t>Sickness: Diabetes</w:t>
+      </w:r>
+    </w:p>
+    <w:p>
+      <w:r>
+        <w:t>Career: Phillip Mc Donald</w:t>
+      </w:r>
+    </w:p>
+    <w:p/>
+    <w:p>
+      <w:pPr>
+        <w:rPr>
+          <w:b/>
+          <w:bCs/>
+          <w:u w:val="single"/>
+        </w:rPr>
+      </w:pPr>
+      <w:r>
+        <w:rPr>
+          <w:b/>
+          <w:bCs/>
+          <w:u w:val="single"/>
+        </w:rPr>
+        <w:lastRenderedPageBreak/>
+        <w:t>Maire Goals</w:t>
+      </w:r>
+    </w:p>
+    <w:p>
+      <w:r>
+        <w:t xml:space="preserve">• It ensures that she can still receive instruction from Philip </w:t>
+      </w:r>
+      <w:proofErr w:type="gramStart"/>
+      <w:r>
+        <w:t>in order to</w:t>
+      </w:r>
+      <w:proofErr w:type="gramEnd"/>
+      <w:r>
+        <w:t xml:space="preserve"> be able to know which prescription to take </w:t>
+      </w:r>
+    </w:p>
+    <w:p>
+      <w:r>
+        <w:t xml:space="preserve">• Her goal with the care tracker app is to be able to keep in contact with Phillip whilst </w:t>
+      </w:r>
+      <w:proofErr w:type="gramStart"/>
+      <w:r>
+        <w:t>he’s</w:t>
+      </w:r>
+      <w:proofErr w:type="gramEnd"/>
+      <w:r>
+        <w:t xml:space="preserve"> visiting home</w:t>
+      </w:r>
+    </w:p>
+    <w:p>
+      <w:r>
+        <w:t>• By selecting the Care tracker App, Maire will be able to let Phillip know her whereabouts without him having to worry about it.</w:t>
+      </w:r>
+    </w:p>
+    <w:p>
+      <w:pPr>
+        <w:rPr>
+          <w:b/>
+          <w:bCs/>
+          <w:u w:val="single"/>
+        </w:rPr>
+      </w:pPr>
+    </w:p>
+    <w:p>
+      <w:pPr>
+        <w:rPr>
+          <w:b/>
+          <w:bCs/>
+          <w:u w:val="single"/>
+        </w:rPr>
+      </w:pPr>
+      <w:r>
+        <w:rPr>
+          <w:b/>
+          <w:bCs/>
+          <w:u w:val="single"/>
+        </w:rPr>
+        <w:t>Interface Requirements</w:t>
+      </w:r>
+    </w:p>
+    <w:p>
+      <w:r>
+        <w:t>•</w:t>
+      </w:r>
+      <w:r>
+        <w:tab/>
+        <w:t>Allows to tracker</w:t>
+      </w:r>
+    </w:p>
+    <w:p>
+      <w:r>
+        <w:t>•</w:t>
+      </w:r>
+      <w:r>
+        <w:tab/>
+        <w:t>Provide a planner</w:t>
+      </w:r>
+    </w:p>
+    <w:p>
+      <w:r>
+        <w:t>•</w:t>
+      </w:r>
+      <w:r>
+        <w:tab/>
+        <w:t>Minimise obsolete screens making user interface nice and easy for both users</w:t>
+      </w:r>
+    </w:p>
+    <w:p>
+      <w:r>
+        <w:t>•</w:t>
+      </w:r>
+      <w:r>
+        <w:tab/>
+        <w:t>Allow Carer to be able to accesses information</w:t>
+      </w:r>
+    </w:p>
+    <w:p/>
     <w:p/>
     <w:p/>
     <w:sectPr>

</xml_diff>

<commit_message>
Grammar Corrections, Sections Ordered
</commit_message>
<xml_diff>
--- a/UI, User and Testing.docx
+++ b/UI, User and Testing.docx
@@ -76,19 +76,892 @@
         <w:spacing w:before="0" w:beforeAutospacing="0" w:after="0" w:afterAutospacing="0"/>
         <w:rPr>
           <w:rFonts w:ascii="Calibri" w:hAnsi="Calibri" w:cs="Calibri"/>
-          <w:color w:val="201F1E"/>
-          <w:sz w:val="22"/>
-          <w:szCs w:val="22"/>
-        </w:rPr>
-      </w:pPr>
-      <w:r>
-        <w:rPr>
-          <w:rFonts w:ascii="Calibri" w:hAnsi="Calibri" w:cs="Calibri"/>
-          <w:color w:val="201F1E"/>
-          <w:sz w:val="22"/>
-          <w:szCs w:val="22"/>
-        </w:rPr>
-        <w:t xml:space="preserve">Our vision for our UI as a group was focus on Simplicity whilst completing the purpose the app was made fore. By simplifying the scope of the </w:t>
+          <w:b/>
+          <w:bCs/>
+          <w:color w:val="201F1E"/>
+          <w:sz w:val="22"/>
+          <w:szCs w:val="22"/>
+        </w:rPr>
+      </w:pPr>
+      <w:r>
+        <w:rPr>
+          <w:rFonts w:ascii="Calibri" w:hAnsi="Calibri" w:cs="Calibri"/>
+          <w:b/>
+          <w:bCs/>
+          <w:color w:val="201F1E"/>
+          <w:sz w:val="22"/>
+          <w:szCs w:val="22"/>
+        </w:rPr>
+        <w:t>UI Design</w:t>
+      </w:r>
+      <w:r>
+        <w:rPr>
+          <w:rFonts w:ascii="Calibri" w:hAnsi="Calibri" w:cs="Calibri"/>
+          <w:b/>
+          <w:bCs/>
+          <w:color w:val="201F1E"/>
+          <w:sz w:val="22"/>
+          <w:szCs w:val="22"/>
+        </w:rPr>
+        <w:t xml:space="preserve"> - Client and Carer Interface</w:t>
+      </w:r>
+    </w:p>
+    <w:p>
+      <w:pPr>
+        <w:pStyle w:val="xmsonormal"/>
+        <w:shd w:val="clear" w:color="auto" w:fill="FFFFFF"/>
+        <w:spacing w:before="0" w:beforeAutospacing="0" w:after="0" w:afterAutospacing="0"/>
+        <w:rPr>
+          <w:rFonts w:ascii="Calibri" w:hAnsi="Calibri" w:cs="Calibri"/>
+          <w:b/>
+          <w:bCs/>
+          <w:color w:val="201F1E"/>
+          <w:sz w:val="22"/>
+          <w:szCs w:val="22"/>
+        </w:rPr>
+      </w:pPr>
+    </w:p>
+    <w:p>
+      <w:pPr>
+        <w:pStyle w:val="xmsonormal"/>
+        <w:shd w:val="clear" w:color="auto" w:fill="FFFFFF"/>
+        <w:spacing w:before="0" w:beforeAutospacing="0" w:after="0" w:afterAutospacing="0"/>
+        <w:rPr>
+          <w:rFonts w:ascii="Calibri" w:hAnsi="Calibri" w:cs="Calibri"/>
+          <w:color w:val="201F1E"/>
+          <w:sz w:val="22"/>
+          <w:szCs w:val="22"/>
+        </w:rPr>
+      </w:pPr>
+    </w:p>
+    <w:p>
+      <w:pPr>
+        <w:pStyle w:val="xmsonormal"/>
+        <w:shd w:val="clear" w:color="auto" w:fill="FFFFFF"/>
+        <w:spacing w:before="0" w:beforeAutospacing="0" w:after="0" w:afterAutospacing="0"/>
+        <w:rPr>
+          <w:rFonts w:ascii="Calibri" w:hAnsi="Calibri" w:cs="Calibri"/>
+          <w:b/>
+          <w:bCs/>
+          <w:i/>
+          <w:iCs/>
+          <w:color w:val="201F1E"/>
+          <w:sz w:val="22"/>
+          <w:szCs w:val="22"/>
+        </w:rPr>
+      </w:pPr>
+    </w:p>
+    <w:p>
+      <w:pPr>
+        <w:pStyle w:val="xmsonormal"/>
+        <w:shd w:val="clear" w:color="auto" w:fill="FFFFFF"/>
+        <w:spacing w:before="0" w:beforeAutospacing="0" w:after="0" w:afterAutospacing="0"/>
+        <w:rPr>
+          <w:rFonts w:ascii="Calibri" w:hAnsi="Calibri" w:cs="Calibri"/>
+          <w:b/>
+          <w:bCs/>
+          <w:i/>
+          <w:iCs/>
+          <w:color w:val="201F1E"/>
+          <w:sz w:val="22"/>
+          <w:szCs w:val="22"/>
+        </w:rPr>
+      </w:pPr>
+    </w:p>
+    <w:p>
+      <w:pPr>
+        <w:pStyle w:val="xmsonormal"/>
+        <w:shd w:val="clear" w:color="auto" w:fill="FFFFFF"/>
+        <w:spacing w:before="0" w:beforeAutospacing="0" w:after="0" w:afterAutospacing="0"/>
+        <w:rPr>
+          <w:rFonts w:ascii="Calibri" w:hAnsi="Calibri" w:cs="Calibri"/>
+          <w:b/>
+          <w:bCs/>
+          <w:i/>
+          <w:iCs/>
+          <w:color w:val="201F1E"/>
+          <w:sz w:val="22"/>
+          <w:szCs w:val="22"/>
+        </w:rPr>
+      </w:pPr>
+    </w:p>
+    <w:p>
+      <w:pPr>
+        <w:pStyle w:val="xmsonormal"/>
+        <w:shd w:val="clear" w:color="auto" w:fill="FFFFFF"/>
+        <w:spacing w:before="0" w:beforeAutospacing="0" w:after="0" w:afterAutospacing="0"/>
+        <w:rPr>
+          <w:rFonts w:ascii="Calibri" w:hAnsi="Calibri" w:cs="Calibri"/>
+          <w:b/>
+          <w:bCs/>
+          <w:i/>
+          <w:iCs/>
+          <w:color w:val="201F1E"/>
+          <w:sz w:val="22"/>
+          <w:szCs w:val="22"/>
+        </w:rPr>
+      </w:pPr>
+    </w:p>
+    <w:p>
+      <w:pPr>
+        <w:pStyle w:val="xmsonormal"/>
+        <w:shd w:val="clear" w:color="auto" w:fill="FFFFFF"/>
+        <w:spacing w:before="0" w:beforeAutospacing="0" w:after="0" w:afterAutospacing="0"/>
+        <w:rPr>
+          <w:rFonts w:ascii="Calibri" w:hAnsi="Calibri" w:cs="Calibri"/>
+          <w:b/>
+          <w:bCs/>
+          <w:i/>
+          <w:iCs/>
+          <w:color w:val="201F1E"/>
+          <w:sz w:val="22"/>
+          <w:szCs w:val="22"/>
+        </w:rPr>
+      </w:pPr>
+    </w:p>
+    <w:p>
+      <w:pPr>
+        <w:pStyle w:val="xmsonormal"/>
+        <w:shd w:val="clear" w:color="auto" w:fill="FFFFFF"/>
+        <w:spacing w:before="0" w:beforeAutospacing="0" w:after="0" w:afterAutospacing="0"/>
+        <w:rPr>
+          <w:rFonts w:ascii="Calibri" w:hAnsi="Calibri" w:cs="Calibri"/>
+          <w:b/>
+          <w:bCs/>
+          <w:i/>
+          <w:iCs/>
+          <w:color w:val="201F1E"/>
+          <w:sz w:val="22"/>
+          <w:szCs w:val="22"/>
+        </w:rPr>
+      </w:pPr>
+    </w:p>
+    <w:p>
+      <w:pPr>
+        <w:pStyle w:val="xmsonormal"/>
+        <w:shd w:val="clear" w:color="auto" w:fill="FFFFFF"/>
+        <w:spacing w:before="0" w:beforeAutospacing="0" w:after="0" w:afterAutospacing="0"/>
+        <w:rPr>
+          <w:rFonts w:ascii="Calibri" w:hAnsi="Calibri" w:cs="Calibri"/>
+          <w:color w:val="201F1E"/>
+          <w:sz w:val="22"/>
+          <w:szCs w:val="22"/>
+        </w:rPr>
+      </w:pPr>
+    </w:p>
+    <w:p>
+      <w:pPr>
+        <w:pStyle w:val="xmsonormal"/>
+        <w:shd w:val="clear" w:color="auto" w:fill="FFFFFF"/>
+        <w:spacing w:before="0" w:beforeAutospacing="0" w:after="0" w:afterAutospacing="0"/>
+        <w:rPr>
+          <w:rFonts w:ascii="Calibri" w:hAnsi="Calibri" w:cs="Calibri"/>
+          <w:b/>
+          <w:bCs/>
+          <w:i/>
+          <w:iCs/>
+          <w:color w:val="201F1E"/>
+          <w:sz w:val="22"/>
+          <w:szCs w:val="22"/>
+        </w:rPr>
+      </w:pPr>
+    </w:p>
+    <w:p>
+      <w:pPr>
+        <w:pStyle w:val="xmsonormal"/>
+        <w:shd w:val="clear" w:color="auto" w:fill="FFFFFF"/>
+        <w:spacing w:before="0" w:beforeAutospacing="0" w:after="0" w:afterAutospacing="0"/>
+        <w:rPr>
+          <w:rFonts w:ascii="Calibri" w:hAnsi="Calibri" w:cs="Calibri"/>
+          <w:b/>
+          <w:bCs/>
+          <w:i/>
+          <w:iCs/>
+          <w:color w:val="201F1E"/>
+          <w:sz w:val="22"/>
+          <w:szCs w:val="22"/>
+        </w:rPr>
+      </w:pPr>
+    </w:p>
+    <w:p>
+      <w:pPr>
+        <w:pStyle w:val="xmsonormal"/>
+        <w:shd w:val="clear" w:color="auto" w:fill="FFFFFF"/>
+        <w:spacing w:before="0" w:beforeAutospacing="0" w:after="0" w:afterAutospacing="0"/>
+        <w:rPr>
+          <w:rFonts w:ascii="Calibri" w:hAnsi="Calibri" w:cs="Calibri"/>
+          <w:b/>
+          <w:bCs/>
+          <w:i/>
+          <w:iCs/>
+          <w:color w:val="201F1E"/>
+          <w:sz w:val="22"/>
+          <w:szCs w:val="22"/>
+        </w:rPr>
+      </w:pPr>
+    </w:p>
+    <w:p>
+      <w:pPr>
+        <w:pStyle w:val="xmsonormal"/>
+        <w:shd w:val="clear" w:color="auto" w:fill="FFFFFF"/>
+        <w:spacing w:before="0" w:beforeAutospacing="0" w:after="0" w:afterAutospacing="0"/>
+        <w:rPr>
+          <w:rFonts w:ascii="Calibri" w:hAnsi="Calibri" w:cs="Calibri"/>
+          <w:b/>
+          <w:bCs/>
+          <w:i/>
+          <w:iCs/>
+          <w:color w:val="201F1E"/>
+          <w:sz w:val="22"/>
+          <w:szCs w:val="22"/>
+        </w:rPr>
+      </w:pPr>
+    </w:p>
+    <w:p>
+      <w:pPr>
+        <w:pStyle w:val="xmsonormal"/>
+        <w:shd w:val="clear" w:color="auto" w:fill="FFFFFF"/>
+        <w:spacing w:before="0" w:beforeAutospacing="0" w:after="0" w:afterAutospacing="0"/>
+        <w:rPr>
+          <w:rFonts w:ascii="Calibri" w:hAnsi="Calibri" w:cs="Calibri"/>
+          <w:b/>
+          <w:bCs/>
+          <w:i/>
+          <w:iCs/>
+          <w:color w:val="201F1E"/>
+          <w:sz w:val="22"/>
+          <w:szCs w:val="22"/>
+        </w:rPr>
+      </w:pPr>
+    </w:p>
+    <w:p>
+      <w:pPr>
+        <w:pStyle w:val="xmsonormal"/>
+        <w:shd w:val="clear" w:color="auto" w:fill="FFFFFF"/>
+        <w:spacing w:before="0" w:beforeAutospacing="0" w:after="0" w:afterAutospacing="0"/>
+        <w:rPr>
+          <w:rFonts w:ascii="Calibri" w:hAnsi="Calibri" w:cs="Calibri"/>
+          <w:b/>
+          <w:bCs/>
+          <w:i/>
+          <w:iCs/>
+          <w:color w:val="201F1E"/>
+          <w:sz w:val="22"/>
+          <w:szCs w:val="22"/>
+        </w:rPr>
+      </w:pPr>
+    </w:p>
+    <w:p>
+      <w:pPr>
+        <w:pStyle w:val="xmsonormal"/>
+        <w:shd w:val="clear" w:color="auto" w:fill="FFFFFF"/>
+        <w:spacing w:before="0" w:beforeAutospacing="0" w:after="0" w:afterAutospacing="0"/>
+        <w:rPr>
+          <w:rFonts w:ascii="Calibri" w:hAnsi="Calibri" w:cs="Calibri"/>
+          <w:b/>
+          <w:bCs/>
+          <w:i/>
+          <w:iCs/>
+          <w:color w:val="201F1E"/>
+          <w:sz w:val="22"/>
+          <w:szCs w:val="22"/>
+        </w:rPr>
+      </w:pPr>
+    </w:p>
+    <w:p>
+      <w:pPr>
+        <w:pStyle w:val="xmsonormal"/>
+        <w:shd w:val="clear" w:color="auto" w:fill="FFFFFF"/>
+        <w:spacing w:before="0" w:beforeAutospacing="0" w:after="0" w:afterAutospacing="0"/>
+        <w:rPr>
+          <w:rFonts w:ascii="Calibri" w:hAnsi="Calibri" w:cs="Calibri"/>
+          <w:b/>
+          <w:bCs/>
+          <w:i/>
+          <w:iCs/>
+          <w:color w:val="201F1E"/>
+          <w:sz w:val="22"/>
+          <w:szCs w:val="22"/>
+        </w:rPr>
+      </w:pPr>
+    </w:p>
+    <w:p>
+      <w:pPr>
+        <w:pStyle w:val="xmsonormal"/>
+        <w:shd w:val="clear" w:color="auto" w:fill="FFFFFF"/>
+        <w:spacing w:before="0" w:beforeAutospacing="0" w:after="0" w:afterAutospacing="0"/>
+        <w:rPr>
+          <w:rFonts w:ascii="Calibri" w:hAnsi="Calibri" w:cs="Calibri"/>
+          <w:b/>
+          <w:bCs/>
+          <w:i/>
+          <w:iCs/>
+          <w:color w:val="201F1E"/>
+          <w:sz w:val="22"/>
+          <w:szCs w:val="22"/>
+        </w:rPr>
+      </w:pPr>
+    </w:p>
+    <w:p>
+      <w:pPr>
+        <w:pStyle w:val="xmsonormal"/>
+        <w:shd w:val="clear" w:color="auto" w:fill="FFFFFF"/>
+        <w:spacing w:before="0" w:beforeAutospacing="0" w:after="0" w:afterAutospacing="0"/>
+        <w:rPr>
+          <w:rFonts w:ascii="Calibri" w:hAnsi="Calibri" w:cs="Calibri"/>
+          <w:b/>
+          <w:bCs/>
+          <w:i/>
+          <w:iCs/>
+          <w:color w:val="201F1E"/>
+          <w:sz w:val="22"/>
+          <w:szCs w:val="22"/>
+        </w:rPr>
+      </w:pPr>
+    </w:p>
+    <w:p>
+      <w:pPr>
+        <w:pStyle w:val="xmsonormal"/>
+        <w:shd w:val="clear" w:color="auto" w:fill="FFFFFF"/>
+        <w:spacing w:before="0" w:beforeAutospacing="0" w:after="0" w:afterAutospacing="0"/>
+        <w:rPr>
+          <w:rFonts w:ascii="Calibri" w:hAnsi="Calibri" w:cs="Calibri"/>
+          <w:b/>
+          <w:bCs/>
+          <w:i/>
+          <w:iCs/>
+          <w:color w:val="201F1E"/>
+          <w:sz w:val="22"/>
+          <w:szCs w:val="22"/>
+        </w:rPr>
+      </w:pPr>
+    </w:p>
+    <w:p>
+      <w:pPr>
+        <w:pStyle w:val="xmsonormal"/>
+        <w:shd w:val="clear" w:color="auto" w:fill="FFFFFF"/>
+        <w:spacing w:before="0" w:beforeAutospacing="0" w:after="0" w:afterAutospacing="0"/>
+        <w:rPr>
+          <w:rFonts w:ascii="Calibri" w:hAnsi="Calibri" w:cs="Calibri"/>
+          <w:b/>
+          <w:bCs/>
+          <w:i/>
+          <w:iCs/>
+          <w:color w:val="201F1E"/>
+          <w:sz w:val="22"/>
+          <w:szCs w:val="22"/>
+        </w:rPr>
+      </w:pPr>
+    </w:p>
+    <w:p>
+      <w:pPr>
+        <w:pStyle w:val="xmsonormal"/>
+        <w:shd w:val="clear" w:color="auto" w:fill="FFFFFF"/>
+        <w:spacing w:before="0" w:beforeAutospacing="0" w:after="0" w:afterAutospacing="0"/>
+        <w:rPr>
+          <w:rFonts w:ascii="Calibri" w:hAnsi="Calibri" w:cs="Calibri"/>
+          <w:b/>
+          <w:bCs/>
+          <w:i/>
+          <w:iCs/>
+          <w:color w:val="201F1E"/>
+          <w:sz w:val="22"/>
+          <w:szCs w:val="22"/>
+        </w:rPr>
+      </w:pPr>
+    </w:p>
+    <w:p>
+      <w:pPr>
+        <w:pStyle w:val="xmsonormal"/>
+        <w:shd w:val="clear" w:color="auto" w:fill="FFFFFF"/>
+        <w:spacing w:before="0" w:beforeAutospacing="0" w:after="0" w:afterAutospacing="0"/>
+        <w:rPr>
+          <w:rFonts w:ascii="Calibri" w:hAnsi="Calibri" w:cs="Calibri"/>
+          <w:b/>
+          <w:bCs/>
+          <w:i/>
+          <w:iCs/>
+          <w:color w:val="201F1E"/>
+          <w:sz w:val="22"/>
+          <w:szCs w:val="22"/>
+        </w:rPr>
+      </w:pPr>
+    </w:p>
+    <w:p>
+      <w:pPr>
+        <w:pStyle w:val="xmsonormal"/>
+        <w:shd w:val="clear" w:color="auto" w:fill="FFFFFF"/>
+        <w:spacing w:before="0" w:beforeAutospacing="0" w:after="0" w:afterAutospacing="0"/>
+        <w:rPr>
+          <w:rFonts w:ascii="Calibri" w:hAnsi="Calibri" w:cs="Calibri"/>
+          <w:b/>
+          <w:bCs/>
+          <w:i/>
+          <w:iCs/>
+          <w:color w:val="201F1E"/>
+          <w:sz w:val="22"/>
+          <w:szCs w:val="22"/>
+        </w:rPr>
+      </w:pPr>
+    </w:p>
+    <w:p>
+      <w:pPr>
+        <w:pStyle w:val="xmsonormal"/>
+        <w:shd w:val="clear" w:color="auto" w:fill="FFFFFF"/>
+        <w:spacing w:before="0" w:beforeAutospacing="0" w:after="0" w:afterAutospacing="0"/>
+        <w:rPr>
+          <w:rFonts w:ascii="Calibri" w:hAnsi="Calibri" w:cs="Calibri"/>
+          <w:b/>
+          <w:bCs/>
+          <w:i/>
+          <w:iCs/>
+          <w:color w:val="201F1E"/>
+          <w:sz w:val="22"/>
+          <w:szCs w:val="22"/>
+        </w:rPr>
+      </w:pPr>
+    </w:p>
+    <w:p>
+      <w:pPr>
+        <w:pStyle w:val="xmsonormal"/>
+        <w:shd w:val="clear" w:color="auto" w:fill="FFFFFF"/>
+        <w:spacing w:before="0" w:beforeAutospacing="0" w:after="0" w:afterAutospacing="0"/>
+        <w:rPr>
+          <w:rFonts w:ascii="Calibri" w:hAnsi="Calibri" w:cs="Calibri"/>
+          <w:b/>
+          <w:bCs/>
+          <w:i/>
+          <w:iCs/>
+          <w:color w:val="201F1E"/>
+          <w:sz w:val="22"/>
+          <w:szCs w:val="22"/>
+        </w:rPr>
+      </w:pPr>
+    </w:p>
+    <w:p>
+      <w:pPr>
+        <w:pStyle w:val="xmsonormal"/>
+        <w:shd w:val="clear" w:color="auto" w:fill="FFFFFF"/>
+        <w:spacing w:before="0" w:beforeAutospacing="0" w:after="0" w:afterAutospacing="0"/>
+        <w:rPr>
+          <w:rFonts w:ascii="Calibri" w:hAnsi="Calibri" w:cs="Calibri"/>
+          <w:b/>
+          <w:bCs/>
+          <w:i/>
+          <w:iCs/>
+          <w:color w:val="201F1E"/>
+          <w:sz w:val="22"/>
+          <w:szCs w:val="22"/>
+        </w:rPr>
+      </w:pPr>
+    </w:p>
+    <w:p>
+      <w:pPr>
+        <w:pStyle w:val="xmsonormal"/>
+        <w:shd w:val="clear" w:color="auto" w:fill="FFFFFF"/>
+        <w:spacing w:before="0" w:beforeAutospacing="0" w:after="0" w:afterAutospacing="0"/>
+        <w:rPr>
+          <w:rFonts w:ascii="Calibri" w:hAnsi="Calibri" w:cs="Calibri"/>
+          <w:b/>
+          <w:bCs/>
+          <w:i/>
+          <w:iCs/>
+          <w:color w:val="201F1E"/>
+          <w:sz w:val="22"/>
+          <w:szCs w:val="22"/>
+        </w:rPr>
+      </w:pPr>
+    </w:p>
+    <w:p>
+      <w:pPr>
+        <w:pStyle w:val="xmsonormal"/>
+        <w:shd w:val="clear" w:color="auto" w:fill="FFFFFF"/>
+        <w:spacing w:before="0" w:beforeAutospacing="0" w:after="0" w:afterAutospacing="0"/>
+        <w:rPr>
+          <w:rFonts w:ascii="Calibri" w:hAnsi="Calibri" w:cs="Calibri"/>
+          <w:b/>
+          <w:bCs/>
+          <w:i/>
+          <w:iCs/>
+          <w:color w:val="201F1E"/>
+          <w:sz w:val="22"/>
+          <w:szCs w:val="22"/>
+        </w:rPr>
+      </w:pPr>
+    </w:p>
+    <w:p>
+      <w:pPr>
+        <w:pStyle w:val="xmsonormal"/>
+        <w:shd w:val="clear" w:color="auto" w:fill="FFFFFF"/>
+        <w:spacing w:before="0" w:beforeAutospacing="0" w:after="0" w:afterAutospacing="0"/>
+        <w:rPr>
+          <w:rFonts w:ascii="Calibri" w:hAnsi="Calibri" w:cs="Calibri"/>
+          <w:b/>
+          <w:bCs/>
+          <w:i/>
+          <w:iCs/>
+          <w:color w:val="201F1E"/>
+          <w:sz w:val="22"/>
+          <w:szCs w:val="22"/>
+        </w:rPr>
+      </w:pPr>
+    </w:p>
+    <w:p>
+      <w:pPr>
+        <w:pStyle w:val="xmsonormal"/>
+        <w:shd w:val="clear" w:color="auto" w:fill="FFFFFF"/>
+        <w:spacing w:before="0" w:beforeAutospacing="0" w:after="0" w:afterAutospacing="0"/>
+        <w:rPr>
+          <w:rFonts w:ascii="Calibri" w:hAnsi="Calibri" w:cs="Calibri"/>
+          <w:b/>
+          <w:bCs/>
+          <w:i/>
+          <w:iCs/>
+          <w:color w:val="201F1E"/>
+          <w:sz w:val="22"/>
+          <w:szCs w:val="22"/>
+        </w:rPr>
+      </w:pPr>
+    </w:p>
+    <w:p>
+      <w:pPr>
+        <w:pStyle w:val="xmsonormal"/>
+        <w:shd w:val="clear" w:color="auto" w:fill="FFFFFF"/>
+        <w:spacing w:before="0" w:beforeAutospacing="0" w:after="0" w:afterAutospacing="0"/>
+        <w:rPr>
+          <w:rFonts w:ascii="Calibri" w:hAnsi="Calibri" w:cs="Calibri"/>
+          <w:b/>
+          <w:bCs/>
+          <w:i/>
+          <w:iCs/>
+          <w:color w:val="201F1E"/>
+          <w:sz w:val="22"/>
+          <w:szCs w:val="22"/>
+        </w:rPr>
+      </w:pPr>
+    </w:p>
+    <w:p>
+      <w:pPr>
+        <w:pStyle w:val="xmsonormal"/>
+        <w:shd w:val="clear" w:color="auto" w:fill="FFFFFF"/>
+        <w:spacing w:before="0" w:beforeAutospacing="0" w:after="0" w:afterAutospacing="0"/>
+        <w:rPr>
+          <w:rFonts w:ascii="Calibri" w:hAnsi="Calibri" w:cs="Calibri"/>
+          <w:b/>
+          <w:bCs/>
+          <w:i/>
+          <w:iCs/>
+          <w:color w:val="201F1E"/>
+          <w:sz w:val="22"/>
+          <w:szCs w:val="22"/>
+        </w:rPr>
+      </w:pPr>
+    </w:p>
+    <w:p>
+      <w:pPr>
+        <w:pStyle w:val="xmsonormal"/>
+        <w:shd w:val="clear" w:color="auto" w:fill="FFFFFF"/>
+        <w:spacing w:before="0" w:beforeAutospacing="0" w:after="0" w:afterAutospacing="0"/>
+        <w:rPr>
+          <w:rFonts w:ascii="Calibri" w:hAnsi="Calibri" w:cs="Calibri"/>
+          <w:b/>
+          <w:bCs/>
+          <w:i/>
+          <w:iCs/>
+          <w:color w:val="201F1E"/>
+          <w:sz w:val="22"/>
+          <w:szCs w:val="22"/>
+        </w:rPr>
+      </w:pPr>
+    </w:p>
+    <w:p>
+      <w:pPr>
+        <w:pStyle w:val="xmsonormal"/>
+        <w:shd w:val="clear" w:color="auto" w:fill="FFFFFF"/>
+        <w:spacing w:before="0" w:beforeAutospacing="0" w:after="0" w:afterAutospacing="0"/>
+        <w:rPr>
+          <w:rFonts w:ascii="Calibri" w:hAnsi="Calibri" w:cs="Calibri"/>
+          <w:b/>
+          <w:bCs/>
+          <w:i/>
+          <w:iCs/>
+          <w:color w:val="201F1E"/>
+          <w:sz w:val="22"/>
+          <w:szCs w:val="22"/>
+        </w:rPr>
+      </w:pPr>
+    </w:p>
+    <w:p>
+      <w:pPr>
+        <w:pStyle w:val="xmsonormal"/>
+        <w:shd w:val="clear" w:color="auto" w:fill="FFFFFF"/>
+        <w:spacing w:before="0" w:beforeAutospacing="0" w:after="0" w:afterAutospacing="0"/>
+        <w:rPr>
+          <w:rFonts w:ascii="Calibri" w:hAnsi="Calibri" w:cs="Calibri"/>
+          <w:b/>
+          <w:bCs/>
+          <w:i/>
+          <w:iCs/>
+          <w:color w:val="201F1E"/>
+          <w:sz w:val="22"/>
+          <w:szCs w:val="22"/>
+        </w:rPr>
+      </w:pPr>
+    </w:p>
+    <w:p>
+      <w:pPr>
+        <w:pStyle w:val="xmsonormal"/>
+        <w:shd w:val="clear" w:color="auto" w:fill="FFFFFF"/>
+        <w:spacing w:before="0" w:beforeAutospacing="0" w:after="0" w:afterAutospacing="0"/>
+        <w:rPr>
+          <w:rFonts w:ascii="Calibri" w:hAnsi="Calibri" w:cs="Calibri"/>
+          <w:b/>
+          <w:bCs/>
+          <w:i/>
+          <w:iCs/>
+          <w:color w:val="201F1E"/>
+          <w:sz w:val="22"/>
+          <w:szCs w:val="22"/>
+        </w:rPr>
+      </w:pPr>
+    </w:p>
+    <w:p>
+      <w:pPr>
+        <w:pStyle w:val="xmsonormal"/>
+        <w:shd w:val="clear" w:color="auto" w:fill="FFFFFF"/>
+        <w:spacing w:before="0" w:beforeAutospacing="0" w:after="0" w:afterAutospacing="0"/>
+        <w:rPr>
+          <w:rFonts w:ascii="Calibri" w:hAnsi="Calibri" w:cs="Calibri"/>
+          <w:b/>
+          <w:bCs/>
+          <w:i/>
+          <w:iCs/>
+          <w:color w:val="201F1E"/>
+          <w:sz w:val="22"/>
+          <w:szCs w:val="22"/>
+        </w:rPr>
+      </w:pPr>
+    </w:p>
+    <w:p>
+      <w:pPr>
+        <w:pStyle w:val="xmsonormal"/>
+        <w:shd w:val="clear" w:color="auto" w:fill="FFFFFF"/>
+        <w:spacing w:before="0" w:beforeAutospacing="0" w:after="0" w:afterAutospacing="0"/>
+        <w:rPr>
+          <w:rFonts w:ascii="Calibri" w:hAnsi="Calibri" w:cs="Calibri"/>
+          <w:b/>
+          <w:bCs/>
+          <w:i/>
+          <w:iCs/>
+          <w:color w:val="201F1E"/>
+          <w:sz w:val="22"/>
+          <w:szCs w:val="22"/>
+        </w:rPr>
+      </w:pPr>
+    </w:p>
+    <w:p>
+      <w:pPr>
+        <w:pStyle w:val="xmsonormal"/>
+        <w:shd w:val="clear" w:color="auto" w:fill="FFFFFF"/>
+        <w:spacing w:before="0" w:beforeAutospacing="0" w:after="0" w:afterAutospacing="0"/>
+        <w:rPr>
+          <w:rFonts w:ascii="Calibri" w:hAnsi="Calibri" w:cs="Calibri"/>
+          <w:b/>
+          <w:bCs/>
+          <w:i/>
+          <w:iCs/>
+          <w:color w:val="201F1E"/>
+          <w:sz w:val="22"/>
+          <w:szCs w:val="22"/>
+        </w:rPr>
+      </w:pPr>
+    </w:p>
+    <w:p>
+      <w:pPr>
+        <w:pStyle w:val="xmsonormal"/>
+        <w:shd w:val="clear" w:color="auto" w:fill="FFFFFF"/>
+        <w:spacing w:before="0" w:beforeAutospacing="0" w:after="0" w:afterAutospacing="0"/>
+        <w:rPr>
+          <w:rFonts w:ascii="Calibri" w:hAnsi="Calibri" w:cs="Calibri"/>
+          <w:b/>
+          <w:bCs/>
+          <w:i/>
+          <w:iCs/>
+          <w:color w:val="201F1E"/>
+          <w:sz w:val="22"/>
+          <w:szCs w:val="22"/>
+        </w:rPr>
+      </w:pPr>
+    </w:p>
+    <w:p>
+      <w:pPr>
+        <w:pStyle w:val="xmsonormal"/>
+        <w:shd w:val="clear" w:color="auto" w:fill="FFFFFF"/>
+        <w:spacing w:before="0" w:beforeAutospacing="0" w:after="0" w:afterAutospacing="0"/>
+        <w:rPr>
+          <w:rFonts w:ascii="Calibri" w:hAnsi="Calibri" w:cs="Calibri"/>
+          <w:b/>
+          <w:bCs/>
+          <w:i/>
+          <w:iCs/>
+          <w:color w:val="201F1E"/>
+          <w:sz w:val="22"/>
+          <w:szCs w:val="22"/>
+        </w:rPr>
+      </w:pPr>
+    </w:p>
+    <w:p>
+      <w:pPr>
+        <w:pStyle w:val="xmsonormal"/>
+        <w:shd w:val="clear" w:color="auto" w:fill="FFFFFF"/>
+        <w:spacing w:before="0" w:beforeAutospacing="0" w:after="0" w:afterAutospacing="0"/>
+        <w:rPr>
+          <w:rFonts w:ascii="Calibri" w:hAnsi="Calibri" w:cs="Calibri"/>
+          <w:b/>
+          <w:bCs/>
+          <w:i/>
+          <w:iCs/>
+          <w:color w:val="201F1E"/>
+          <w:sz w:val="22"/>
+          <w:szCs w:val="22"/>
+        </w:rPr>
+      </w:pPr>
+    </w:p>
+    <w:p>
+      <w:pPr>
+        <w:pStyle w:val="xmsonormal"/>
+        <w:shd w:val="clear" w:color="auto" w:fill="FFFFFF"/>
+        <w:spacing w:before="0" w:beforeAutospacing="0" w:after="0" w:afterAutospacing="0"/>
+        <w:rPr>
+          <w:rFonts w:ascii="Calibri" w:hAnsi="Calibri" w:cs="Calibri"/>
+          <w:color w:val="201F1E"/>
+          <w:sz w:val="22"/>
+          <w:szCs w:val="22"/>
+        </w:rPr>
+      </w:pPr>
+    </w:p>
+    <w:p>
+      <w:pPr>
+        <w:pStyle w:val="xmsonormal"/>
+        <w:shd w:val="clear" w:color="auto" w:fill="FFFFFF"/>
+        <w:spacing w:before="0" w:beforeAutospacing="0" w:after="0" w:afterAutospacing="0"/>
+        <w:rPr>
+          <w:rFonts w:ascii="Calibri" w:hAnsi="Calibri" w:cs="Calibri"/>
+          <w:color w:val="201F1E"/>
+          <w:sz w:val="22"/>
+          <w:szCs w:val="22"/>
+        </w:rPr>
+      </w:pPr>
+    </w:p>
+    <w:p>
+      <w:pPr>
+        <w:pStyle w:val="xmsonormal"/>
+        <w:shd w:val="clear" w:color="auto" w:fill="FFFFFF"/>
+        <w:spacing w:before="0" w:beforeAutospacing="0" w:after="0" w:afterAutospacing="0"/>
+        <w:rPr>
+          <w:rFonts w:ascii="Calibri" w:hAnsi="Calibri" w:cs="Calibri"/>
+          <w:color w:val="201F1E"/>
+          <w:sz w:val="22"/>
+          <w:szCs w:val="22"/>
+        </w:rPr>
+      </w:pPr>
+    </w:p>
+    <w:p>
+      <w:pPr>
+        <w:pStyle w:val="xmsonormal"/>
+        <w:shd w:val="clear" w:color="auto" w:fill="FFFFFF"/>
+        <w:spacing w:before="0" w:beforeAutospacing="0" w:after="0" w:afterAutospacing="0"/>
+        <w:rPr>
+          <w:rFonts w:ascii="Calibri" w:hAnsi="Calibri" w:cs="Calibri"/>
+          <w:b/>
+          <w:bCs/>
+          <w:color w:val="201F1E"/>
+          <w:sz w:val="22"/>
+          <w:szCs w:val="22"/>
+        </w:rPr>
+      </w:pPr>
+      <w:r>
+        <w:rPr>
+          <w:rFonts w:ascii="Calibri" w:hAnsi="Calibri" w:cs="Calibri"/>
+          <w:b/>
+          <w:bCs/>
+          <w:color w:val="201F1E"/>
+          <w:sz w:val="22"/>
+          <w:szCs w:val="22"/>
+        </w:rPr>
+        <w:t xml:space="preserve">End Users of Application </w:t>
+      </w:r>
+    </w:p>
+    <w:p>
+      <w:pPr>
+        <w:pStyle w:val="xmsonormal"/>
+        <w:shd w:val="clear" w:color="auto" w:fill="FFFFFF"/>
+        <w:spacing w:before="0" w:beforeAutospacing="0" w:after="0" w:afterAutospacing="0"/>
+        <w:rPr>
+          <w:rFonts w:ascii="Calibri" w:hAnsi="Calibri" w:cs="Calibri"/>
+          <w:color w:val="201F1E"/>
+          <w:sz w:val="22"/>
+          <w:szCs w:val="22"/>
+        </w:rPr>
+      </w:pPr>
+    </w:p>
+    <w:p>
+      <w:pPr>
+        <w:pStyle w:val="xmsonormal"/>
+        <w:shd w:val="clear" w:color="auto" w:fill="FFFFFF"/>
+        <w:spacing w:before="0" w:beforeAutospacing="0" w:after="0" w:afterAutospacing="0"/>
+        <w:rPr>
+          <w:rFonts w:ascii="Calibri" w:hAnsi="Calibri" w:cs="Calibri"/>
+          <w:color w:val="201F1E"/>
+          <w:sz w:val="22"/>
+          <w:szCs w:val="22"/>
+        </w:rPr>
+      </w:pPr>
+      <w:r>
+        <w:rPr>
+          <w:rFonts w:ascii="Calibri" w:hAnsi="Calibri" w:cs="Calibri"/>
+          <w:color w:val="201F1E"/>
+          <w:sz w:val="22"/>
+          <w:szCs w:val="22"/>
+        </w:rPr>
+        <w:lastRenderedPageBreak/>
+        <w:t xml:space="preserve">Our vision for our UI as a group was </w:t>
+      </w:r>
+      <w:r>
+        <w:rPr>
+          <w:rFonts w:ascii="Calibri" w:hAnsi="Calibri" w:cs="Calibri"/>
+          <w:color w:val="201F1E"/>
+          <w:sz w:val="22"/>
+          <w:szCs w:val="22"/>
+        </w:rPr>
+        <w:t xml:space="preserve">to </w:t>
+      </w:r>
+      <w:r>
+        <w:rPr>
+          <w:rFonts w:ascii="Calibri" w:hAnsi="Calibri" w:cs="Calibri"/>
+          <w:color w:val="201F1E"/>
+          <w:sz w:val="22"/>
+          <w:szCs w:val="22"/>
+        </w:rPr>
+        <w:t>focus on Simplicity whilst completing the purpose the app</w:t>
+      </w:r>
+      <w:r>
+        <w:rPr>
+          <w:rFonts w:ascii="Calibri" w:hAnsi="Calibri" w:cs="Calibri"/>
+          <w:color w:val="201F1E"/>
+          <w:sz w:val="22"/>
+          <w:szCs w:val="22"/>
+        </w:rPr>
+        <w:t>lication</w:t>
+      </w:r>
+      <w:r>
+        <w:rPr>
+          <w:rFonts w:ascii="Calibri" w:hAnsi="Calibri" w:cs="Calibri"/>
+          <w:color w:val="201F1E"/>
+          <w:sz w:val="22"/>
+          <w:szCs w:val="22"/>
+        </w:rPr>
+        <w:t xml:space="preserve">. By simplifying the scope of the </w:t>
       </w:r>
       <w:r>
         <w:rPr>
@@ -214,7 +1087,79 @@
           <w:sz w:val="22"/>
           <w:szCs w:val="22"/>
         </w:rPr>
-        <w:t xml:space="preserve"> scope / niche group that would be using this app. We can all fall into the stereotype of saying that people who needs care are elderly or that there not considered “Tech Wizards” and vis versa when talking about younger clients but this were we need to eliminate those stereotypes as it doesn’t help. </w:t>
+        <w:t xml:space="preserve"> scope / niche group that would be using this app. We can all fall into the stereotype of saying that people who needs care are elderly or that the</w:t>
+      </w:r>
+      <w:r>
+        <w:rPr>
+          <w:rFonts w:ascii="Calibri" w:hAnsi="Calibri" w:cs="Calibri"/>
+          <w:color w:val="201F1E"/>
+          <w:sz w:val="22"/>
+          <w:szCs w:val="22"/>
+        </w:rPr>
+        <w:t>ir</w:t>
+      </w:r>
+      <w:r>
+        <w:rPr>
+          <w:rFonts w:ascii="Calibri" w:hAnsi="Calibri" w:cs="Calibri"/>
+          <w:color w:val="201F1E"/>
+          <w:sz w:val="22"/>
+          <w:szCs w:val="22"/>
+        </w:rPr>
+        <w:t xml:space="preserve"> not considered </w:t>
+      </w:r>
+      <w:r>
+        <w:rPr>
+          <w:rFonts w:ascii="Calibri" w:hAnsi="Calibri" w:cs="Calibri"/>
+          <w:color w:val="201F1E"/>
+          <w:sz w:val="22"/>
+          <w:szCs w:val="22"/>
+        </w:rPr>
+        <w:t xml:space="preserve">as </w:t>
+      </w:r>
+      <w:r>
+        <w:rPr>
+          <w:rFonts w:ascii="Calibri" w:hAnsi="Calibri" w:cs="Calibri"/>
+          <w:color w:val="201F1E"/>
+          <w:sz w:val="22"/>
+          <w:szCs w:val="22"/>
+        </w:rPr>
+        <w:t>“Tech Wizards” and vis versa when talking about younger clients but this w</w:t>
+      </w:r>
+      <w:r>
+        <w:rPr>
+          <w:rFonts w:ascii="Calibri" w:hAnsi="Calibri" w:cs="Calibri"/>
+          <w:color w:val="201F1E"/>
+          <w:sz w:val="22"/>
+          <w:szCs w:val="22"/>
+        </w:rPr>
+        <w:t>as wh</w:t>
+      </w:r>
+      <w:r>
+        <w:rPr>
+          <w:rFonts w:ascii="Calibri" w:hAnsi="Calibri" w:cs="Calibri"/>
+          <w:color w:val="201F1E"/>
+          <w:sz w:val="22"/>
+          <w:szCs w:val="22"/>
+        </w:rPr>
+        <w:t>ere we need</w:t>
+      </w:r>
+      <w:r>
+        <w:rPr>
+          <w:rFonts w:ascii="Calibri" w:hAnsi="Calibri" w:cs="Calibri"/>
+          <w:color w:val="201F1E"/>
+          <w:sz w:val="22"/>
+          <w:szCs w:val="22"/>
+        </w:rPr>
+        <w:t>ed</w:t>
+      </w:r>
+      <w:r>
+        <w:rPr>
+          <w:rFonts w:ascii="Calibri" w:hAnsi="Calibri" w:cs="Calibri"/>
+          <w:color w:val="201F1E"/>
+          <w:sz w:val="22"/>
+          <w:szCs w:val="22"/>
+        </w:rPr>
+        <w:t xml:space="preserve"> to eliminate those stereotypes as it doesn’t help. </w:t>
       </w:r>
       <w:r>
         <w:rPr>
@@ -232,42 +1177,69 @@
           <w:sz w:val="22"/>
           <w:szCs w:val="22"/>
         </w:rPr>
-        <w:t xml:space="preserve"> by eliminating those thought we decided that the app would be focused on people are in care.</w:t>
-      </w:r>
-    </w:p>
-    <w:p>
-      <w:pPr>
-        <w:pStyle w:val="xmsonormal"/>
-        <w:shd w:val="clear" w:color="auto" w:fill="FFFFFF"/>
-        <w:spacing w:before="0" w:beforeAutospacing="0" w:after="0" w:afterAutospacing="0"/>
-        <w:rPr>
-          <w:rFonts w:ascii="Calibri" w:hAnsi="Calibri" w:cs="Calibri"/>
-          <w:color w:val="201F1E"/>
-          <w:sz w:val="22"/>
-          <w:szCs w:val="22"/>
-        </w:rPr>
-      </w:pPr>
-    </w:p>
-    <w:p>
-      <w:pPr>
-        <w:pStyle w:val="xmsonormal"/>
-        <w:shd w:val="clear" w:color="auto" w:fill="FFFFFF"/>
-        <w:spacing w:before="0" w:beforeAutospacing="0" w:after="0" w:afterAutospacing="0"/>
-        <w:rPr>
-          <w:rFonts w:ascii="Calibri" w:hAnsi="Calibri" w:cs="Calibri"/>
-          <w:color w:val="201F1E"/>
-          <w:sz w:val="22"/>
-          <w:szCs w:val="22"/>
-        </w:rPr>
-      </w:pPr>
-      <w:r>
-        <w:rPr>
-          <w:rFonts w:ascii="Calibri" w:hAnsi="Calibri" w:cs="Calibri"/>
-          <w:color w:val="201F1E"/>
-          <w:sz w:val="22"/>
-          <w:szCs w:val="22"/>
-        </w:rPr>
-        <w:t>The bases of this project being the Care Tracker App is to provide a protection  and care over others and we have tried to implement that through this app by providing data such as ,  a planner that the client can use to detail there activities for the day , a help button used to signal if the client is in distress and finally a profile page detailing the clients history and telling the carer more about it client.</w:t>
+        <w:t xml:space="preserve"> by eliminating those thought we decided that the app would be focused on people </w:t>
+      </w:r>
+      <w:r>
+        <w:rPr>
+          <w:rFonts w:ascii="Calibri" w:hAnsi="Calibri" w:cs="Calibri"/>
+          <w:color w:val="201F1E"/>
+          <w:sz w:val="22"/>
+          <w:szCs w:val="22"/>
+        </w:rPr>
+        <w:t xml:space="preserve">that </w:t>
+      </w:r>
+      <w:r>
+        <w:rPr>
+          <w:rFonts w:ascii="Calibri" w:hAnsi="Calibri" w:cs="Calibri"/>
+          <w:color w:val="201F1E"/>
+          <w:sz w:val="22"/>
+          <w:szCs w:val="22"/>
+        </w:rPr>
+        <w:t>need</w:t>
+      </w:r>
+      <w:r>
+        <w:rPr>
+          <w:rFonts w:ascii="Calibri" w:hAnsi="Calibri" w:cs="Calibri"/>
+          <w:color w:val="201F1E"/>
+          <w:sz w:val="22"/>
+          <w:szCs w:val="22"/>
+        </w:rPr>
+        <w:t xml:space="preserve"> care.</w:t>
+      </w:r>
+    </w:p>
+    <w:p>
+      <w:pPr>
+        <w:pStyle w:val="xmsonormal"/>
+        <w:shd w:val="clear" w:color="auto" w:fill="FFFFFF"/>
+        <w:spacing w:before="0" w:beforeAutospacing="0" w:after="0" w:afterAutospacing="0"/>
+        <w:rPr>
+          <w:rFonts w:ascii="Calibri" w:hAnsi="Calibri" w:cs="Calibri"/>
+          <w:color w:val="201F1E"/>
+          <w:sz w:val="22"/>
+          <w:szCs w:val="22"/>
+        </w:rPr>
+      </w:pPr>
+    </w:p>
+    <w:p>
+      <w:pPr>
+        <w:pStyle w:val="xmsonormal"/>
+        <w:shd w:val="clear" w:color="auto" w:fill="FFFFFF"/>
+        <w:spacing w:before="0" w:beforeAutospacing="0" w:after="0" w:afterAutospacing="0"/>
+        <w:rPr>
+          <w:rFonts w:ascii="Calibri" w:hAnsi="Calibri" w:cs="Calibri"/>
+          <w:color w:val="201F1E"/>
+          <w:sz w:val="22"/>
+          <w:szCs w:val="22"/>
+        </w:rPr>
+      </w:pPr>
+      <w:r>
+        <w:rPr>
+          <w:rFonts w:ascii="Calibri" w:hAnsi="Calibri" w:cs="Calibri"/>
+          <w:color w:val="201F1E"/>
+          <w:sz w:val="22"/>
+          <w:szCs w:val="22"/>
+        </w:rPr>
+        <w:t>The bases of this project being the Care Tracker App is to provide a protection and care over others and we have tried to implement that through this app by providing data such as ,  a planner that the client can use to detail there activities for the day , a help button used to signal if the client is in distress and finally a profile page detailing the clients history and telling the carer more about it client.</w:t>
       </w:r>
     </w:p>
     <w:p>
@@ -445,96 +1417,537 @@
           <w:sz w:val="22"/>
           <w:szCs w:val="22"/>
         </w:rPr>
-        <w:t xml:space="preserve">y balance. If you were to say who was to use the app </w:t>
-      </w:r>
-      <w:r>
-        <w:rPr>
-          <w:rFonts w:ascii="Calibri" w:hAnsi="Calibri" w:cs="Calibri"/>
-          <w:color w:val="201F1E"/>
-          <w:sz w:val="22"/>
-          <w:szCs w:val="22"/>
-        </w:rPr>
-        <w:t>more,</w:t>
-      </w:r>
-      <w:r>
-        <w:rPr>
-          <w:rFonts w:ascii="Calibri" w:hAnsi="Calibri" w:cs="Calibri"/>
-          <w:color w:val="201F1E"/>
-          <w:sz w:val="22"/>
-          <w:szCs w:val="22"/>
+        <w:t>y balance.</w:t>
+      </w:r>
+    </w:p>
+    <w:p/>
+    <w:p>
+      <w:pPr>
+        <w:rPr>
+          <w:b/>
+          <w:bCs/>
+          <w:i/>
+          <w:iCs/>
+          <w:u w:val="single"/>
+        </w:rPr>
+      </w:pPr>
+      <w:r>
+        <w:rPr>
+          <w:b/>
+          <w:bCs/>
+          <w:i/>
+          <w:iCs/>
+          <w:u w:val="single"/>
+        </w:rPr>
+        <w:t>Persona</w:t>
+      </w:r>
+      <w:r>
+        <w:rPr>
+          <w:b/>
+          <w:bCs/>
+          <w:i/>
+          <w:iCs/>
+          <w:u w:val="single"/>
+        </w:rPr>
+        <w:t xml:space="preserve"> and User story</w:t>
+      </w:r>
+    </w:p>
+    <w:p>
+      <w:pPr>
+        <w:rPr>
+          <w:b/>
+          <w:bCs/>
+          <w:i/>
+          <w:iCs/>
+          <w:u w:val="single"/>
+        </w:rPr>
+      </w:pPr>
+      <w:r>
+        <w:rPr>
+          <w:b/>
+          <w:bCs/>
+          <w:i/>
+          <w:iCs/>
+          <w:u w:val="single"/>
+        </w:rPr>
+        <w:t>Career</w:t>
+      </w:r>
+    </w:p>
+    <w:p>
+      <w:pPr>
+        <w:rPr>
+          <w:b/>
+          <w:bCs/>
+          <w:i/>
+          <w:iCs/>
+          <w:u w:val="single"/>
+        </w:rPr>
+      </w:pPr>
+      <w:r>
+        <w:rPr>
+          <w:b/>
+          <w:bCs/>
+          <w:i/>
+          <w:iCs/>
+          <w:u w:val="single"/>
+        </w:rPr>
+        <w:t xml:space="preserve">Siobhan, carer of a 65-year-old </w:t>
+      </w:r>
+      <w:r>
+        <w:rPr>
+          <w:b/>
+          <w:bCs/>
+          <w:i/>
+          <w:iCs/>
+          <w:u w:val="single"/>
+        </w:rPr>
+        <w:t>client</w:t>
+      </w:r>
+    </w:p>
+    <w:p>
+      <w:r>
+        <w:t xml:space="preserve">Siobhan is a 25-year-old carer who just finished college and is now doing her first job in a carer home. She </w:t>
+      </w:r>
+      <w:r>
+        <w:t xml:space="preserve">has </w:t>
+      </w:r>
+      <w:r>
+        <w:t>been tasked to take care of John who is a 65-year-old</w:t>
+      </w:r>
+      <w:r>
+        <w:t xml:space="preserve"> client</w:t>
+      </w:r>
+      <w:r>
+        <w:t xml:space="preserve"> suffering from dementia. It takes her almost 2 hours to commute from Kildare to Ardee to be able to work. </w:t>
+      </w:r>
+      <w:r>
+        <w:t xml:space="preserve">Siobhan </w:t>
+      </w:r>
+      <w:r>
+        <w:t xml:space="preserve">must take good care of him, she (as the carer) </w:t>
+      </w:r>
+      <w:r>
+        <w:t xml:space="preserve">will </w:t>
+      </w:r>
+      <w:r>
+        <w:t>sign john (as the patient) to the care tracker app as it easier for her to keep track of john.</w:t>
+      </w:r>
+    </w:p>
+    <w:p>
+      <w:r>
+        <w:t>By signing him up he can let his carer know about his where abouts and possible problems when she is not available/ around</w:t>
+      </w:r>
+      <w:r>
+        <w:t>.</w:t>
+      </w:r>
+    </w:p>
+    <w:p>
+      <w:pPr>
+        <w:rPr>
+          <w:b/>
+          <w:bCs/>
+          <w:u w:val="single"/>
+        </w:rPr>
+      </w:pPr>
+      <w:r>
+        <w:rPr>
+          <w:b/>
+          <w:bCs/>
+          <w:u w:val="single"/>
+        </w:rPr>
+        <w:t>Users Details</w:t>
+      </w:r>
+    </w:p>
+    <w:p>
+      <w:r>
+        <w:t>Name: Siobhan Kerr</w:t>
+      </w:r>
+    </w:p>
+    <w:p>
+      <w:r>
+        <w:t>DOB: 10th September 1995</w:t>
+      </w:r>
+    </w:p>
+    <w:p>
+      <w:r>
+        <w:t xml:space="preserve">Occupation: Carer  </w:t>
+      </w:r>
+    </w:p>
+    <w:p>
+      <w:r>
+        <w:t>Carer Home: Ardee Care Home</w:t>
+      </w:r>
+    </w:p>
+    <w:p>
+      <w:r>
+        <w:t>Patient: John Stacy</w:t>
+      </w:r>
+    </w:p>
+    <w:p>
+      <w:r>
+        <w:t>Age: 55 years</w:t>
+      </w:r>
+    </w:p>
+    <w:p>
+      <w:r>
+        <w:lastRenderedPageBreak/>
+        <w:t>Illness</w:t>
+      </w:r>
+      <w:r>
+        <w:t>: Dementia</w:t>
+      </w:r>
+    </w:p>
+    <w:p/>
+    <w:p>
+      <w:pPr>
+        <w:rPr>
+          <w:b/>
+          <w:bCs/>
+          <w:u w:val="single"/>
+        </w:rPr>
+      </w:pPr>
+      <w:r>
+        <w:rPr>
+          <w:b/>
+          <w:bCs/>
+          <w:u w:val="single"/>
+        </w:rPr>
+        <w:t>Siobhan's Goals</w:t>
+      </w:r>
+    </w:p>
+    <w:p>
+      <w:r>
+        <w:t>•</w:t>
+      </w:r>
+      <w:r>
+        <w:tab/>
+        <w:t>It ensures John that suffering with dementia is safe at all cost</w:t>
+      </w:r>
+    </w:p>
+    <w:p>
+      <w:r>
+        <w:t>•</w:t>
+      </w:r>
+      <w:r>
+        <w:tab/>
+        <w:t>Her goal with the care tracker app is to be able to monitor John knowing she will not be around him most of the time so it would help her keep informed</w:t>
+      </w:r>
+    </w:p>
+    <w:p>
+      <w:r>
+        <w:t>•</w:t>
+      </w:r>
+      <w:r>
+        <w:tab/>
+        <w:t>By selecting the Care tracker App, John will be able to let Siobhan know his whereabouts without her having to worry about it.</w:t>
+      </w:r>
+    </w:p>
+    <w:p>
+      <w:r>
+        <w:t>•</w:t>
+      </w:r>
+      <w:r>
+        <w:tab/>
+        <w:t>Siobhan is also able to look at John’s planner and see what he has planned for the day or the week.</w:t>
+      </w:r>
+    </w:p>
+    <w:p/>
+    <w:p>
+      <w:pPr>
+        <w:rPr>
+          <w:b/>
+          <w:bCs/>
+          <w:u w:val="single"/>
+        </w:rPr>
+      </w:pPr>
+      <w:r>
+        <w:rPr>
+          <w:b/>
+          <w:bCs/>
+          <w:u w:val="single"/>
+        </w:rPr>
+        <w:t>Interface Requirements</w:t>
+      </w:r>
+    </w:p>
+    <w:p>
+      <w:r>
+        <w:t>•</w:t>
+      </w:r>
+      <w:r>
+        <w:tab/>
+        <w:t>Allows to tracker</w:t>
+      </w:r>
+    </w:p>
+    <w:p>
+      <w:r>
+        <w:t>•</w:t>
+      </w:r>
+      <w:r>
+        <w:tab/>
+        <w:t>Provide a planner</w:t>
+      </w:r>
+    </w:p>
+    <w:p>
+      <w:r>
+        <w:t>•</w:t>
+      </w:r>
+      <w:r>
+        <w:tab/>
+        <w:t>Minimise obsolete screens making user interface nice and easy for both users</w:t>
+      </w:r>
+    </w:p>
+    <w:p>
+      <w:r>
+        <w:t>•</w:t>
+      </w:r>
+      <w:r>
+        <w:tab/>
+        <w:t>Allow Carer to be able to accesses information</w:t>
+      </w:r>
+    </w:p>
+    <w:p>
+      <w:pPr>
+        <w:rPr>
+          <w:b/>
+          <w:bCs/>
+          <w:i/>
+          <w:iCs/>
+          <w:u w:val="single"/>
+        </w:rPr>
+      </w:pPr>
+      <w:r>
+        <w:rPr>
+          <w:b/>
+          <w:bCs/>
+          <w:i/>
+          <w:iCs/>
+          <w:u w:val="single"/>
         </w:rPr>
         <w:t xml:space="preserve"> </w:t>
       </w:r>
-      <w:r>
-        <w:rPr>
-          <w:rFonts w:ascii="Calibri" w:hAnsi="Calibri" w:cs="Calibri"/>
-          <w:color w:val="201F1E"/>
-          <w:sz w:val="22"/>
-          <w:szCs w:val="22"/>
-        </w:rPr>
-        <w:t>I would</w:t>
-      </w:r>
-      <w:r>
-        <w:rPr>
-          <w:rFonts w:ascii="Calibri" w:hAnsi="Calibri" w:cs="Calibri"/>
-          <w:color w:val="201F1E"/>
-          <w:sz w:val="22"/>
-          <w:szCs w:val="22"/>
-        </w:rPr>
-        <w:t xml:space="preserve"> say the client more than carer.</w:t>
-      </w:r>
-    </w:p>
-    <w:p>
-      <w:pPr>
-        <w:pStyle w:val="xmsonormal"/>
-        <w:shd w:val="clear" w:color="auto" w:fill="FFFFFF"/>
-        <w:spacing w:before="0" w:beforeAutospacing="0" w:after="0" w:afterAutospacing="0"/>
-        <w:rPr>
-          <w:rFonts w:ascii="Calibri" w:hAnsi="Calibri" w:cs="Calibri"/>
-          <w:color w:val="201F1E"/>
-          <w:sz w:val="22"/>
-          <w:szCs w:val="22"/>
-        </w:rPr>
-      </w:pPr>
-    </w:p>
-    <w:p>
-      <w:pPr>
-        <w:pStyle w:val="xmsonormal"/>
-        <w:shd w:val="clear" w:color="auto" w:fill="FFFFFF"/>
-        <w:spacing w:before="0" w:beforeAutospacing="0" w:after="0" w:afterAutospacing="0"/>
-        <w:rPr>
-          <w:rFonts w:ascii="Calibri" w:hAnsi="Calibri" w:cs="Calibri"/>
-          <w:color w:val="201F1E"/>
-          <w:sz w:val="22"/>
-          <w:szCs w:val="22"/>
-        </w:rPr>
-      </w:pPr>
-      <w:r>
-        <w:rPr>
-          <w:rFonts w:ascii="Calibri" w:hAnsi="Calibri" w:cs="Calibri"/>
-          <w:color w:val="201F1E"/>
-          <w:sz w:val="22"/>
-          <w:szCs w:val="22"/>
-        </w:rPr>
-        <w:t xml:space="preserve">The only way we can </w:t>
-      </w:r>
-      <w:r>
-        <w:rPr>
-          <w:rFonts w:ascii="Calibri" w:hAnsi="Calibri" w:cs="Calibri"/>
-          <w:color w:val="201F1E"/>
-          <w:sz w:val="22"/>
-          <w:szCs w:val="22"/>
-        </w:rPr>
-        <w:t>determine</w:t>
-      </w:r>
-      <w:r>
-        <w:rPr>
-          <w:rFonts w:ascii="Calibri" w:hAnsi="Calibri" w:cs="Calibri"/>
-          <w:color w:val="201F1E"/>
-          <w:sz w:val="22"/>
-          <w:szCs w:val="22"/>
-        </w:rPr>
-        <w:t xml:space="preserve"> success in this project is if the functionality that the app is and created for is fulfilled which is creating an environment to boost protection and care.</w:t>
+    </w:p>
+    <w:p>
+      <w:r>
+        <w:rPr>
+          <w:b/>
+          <w:bCs/>
+          <w:i/>
+          <w:iCs/>
+          <w:u w:val="single"/>
+        </w:rPr>
+        <w:t>Persona</w:t>
+      </w:r>
+      <w:r>
+        <w:rPr>
+          <w:b/>
+          <w:bCs/>
+          <w:i/>
+          <w:iCs/>
+          <w:u w:val="single"/>
+        </w:rPr>
+        <w:t xml:space="preserve"> and User story</w:t>
+      </w:r>
+    </w:p>
+    <w:p>
+      <w:pPr>
+        <w:rPr>
+          <w:b/>
+          <w:bCs/>
+          <w:i/>
+          <w:iCs/>
+          <w:u w:val="single"/>
+        </w:rPr>
+      </w:pPr>
+      <w:r>
+        <w:rPr>
+          <w:b/>
+          <w:bCs/>
+          <w:i/>
+          <w:iCs/>
+          <w:u w:val="single"/>
+        </w:rPr>
+        <w:t>Client view</w:t>
+      </w:r>
+    </w:p>
+    <w:p>
+      <w:pPr>
+        <w:rPr>
+          <w:b/>
+          <w:bCs/>
+          <w:i/>
+          <w:iCs/>
+          <w:u w:val="single"/>
+        </w:rPr>
+      </w:pPr>
+      <w:r>
+        <w:rPr>
+          <w:b/>
+          <w:bCs/>
+          <w:i/>
+          <w:iCs/>
+          <w:u w:val="single"/>
+        </w:rPr>
+        <w:t xml:space="preserve">Maire, newly retired labourer </w:t>
+      </w:r>
+    </w:p>
+    <w:p>
+      <w:r>
+        <w:t xml:space="preserve">Marie is a 67-year-old newly retired labourer who stays in Cork after working in a factory for 40 years has been suffering from diabetes. Her Carer which is Philip is usually her stay at home carer but he decided to go and visit his family for the weekend and fears that Maire may be in danger as her vision and hearing has started to deuterate which impedes her daily. As Maire is aware, she hears about this app that her friend Mildred uses to keep in contact with her career. She hears it is called Care Tracker App and it is as simple to use with a 4-part navbar so if she needs to contact Phillip </w:t>
+      </w:r>
+      <w:r>
+        <w:t>it is</w:t>
+      </w:r>
+      <w:r>
+        <w:t xml:space="preserve"> at a touch of a button. She signs up and tells Phillip to set up one as the carer. This way she can keep in contact with Phillip and he can give her instruction on prescriptions </w:t>
+      </w:r>
+    </w:p>
+    <w:p>
+      <w:pPr>
+        <w:rPr>
+          <w:b/>
+          <w:bCs/>
+          <w:u w:val="single"/>
+        </w:rPr>
+      </w:pPr>
+      <w:r>
+        <w:rPr>
+          <w:b/>
+          <w:bCs/>
+          <w:u w:val="single"/>
+        </w:rPr>
+        <w:t>Users Details</w:t>
+      </w:r>
+    </w:p>
+    <w:p>
+      <w:r>
+        <w:t>Name: Maire Stacy</w:t>
+      </w:r>
+    </w:p>
+    <w:p>
+      <w:r>
+        <w:t>DOB: 14 Feb 1951</w:t>
+      </w:r>
+    </w:p>
+    <w:p>
+      <w:r>
+        <w:t>Age:67 years</w:t>
+      </w:r>
+    </w:p>
+    <w:p>
+      <w:r>
+        <w:t>Address: 22 Manor Road</w:t>
+      </w:r>
+    </w:p>
+    <w:p>
+      <w:r>
+        <w:t>Illness</w:t>
+      </w:r>
+      <w:r>
+        <w:t>: Diabetes</w:t>
+      </w:r>
+    </w:p>
+    <w:p>
+      <w:r>
+        <w:lastRenderedPageBreak/>
+        <w:t>Career: Phillip Mc Donald</w:t>
+      </w:r>
+    </w:p>
+    <w:p/>
+    <w:p>
+      <w:pPr>
+        <w:rPr>
+          <w:b/>
+          <w:bCs/>
+          <w:u w:val="single"/>
+        </w:rPr>
+      </w:pPr>
+      <w:r>
+        <w:rPr>
+          <w:b/>
+          <w:bCs/>
+          <w:u w:val="single"/>
+        </w:rPr>
+        <w:t>Maire Goals</w:t>
+      </w:r>
+    </w:p>
+    <w:p>
+      <w:r>
+        <w:t xml:space="preserve">• It ensures that she can still receive instruction from Philip to be able to know which prescription to take </w:t>
+      </w:r>
+    </w:p>
+    <w:p>
+      <w:r>
+        <w:t>• Her goal with the care tracker app is to be able to keep in contact with Phillip whilst he is visiting home</w:t>
+      </w:r>
+      <w:r>
+        <w:t>d</w:t>
+      </w:r>
+    </w:p>
+    <w:p>
+      <w:r>
+        <w:t>• By selecting the Care tracker App, Maire will be able to let Phillip know her whereabouts without him having to worry about it.</w:t>
+      </w:r>
+    </w:p>
+    <w:p>
+      <w:pPr>
+        <w:rPr>
+          <w:b/>
+          <w:bCs/>
+          <w:u w:val="single"/>
+        </w:rPr>
+      </w:pPr>
+    </w:p>
+    <w:p>
+      <w:pPr>
+        <w:rPr>
+          <w:b/>
+          <w:bCs/>
+          <w:u w:val="single"/>
+        </w:rPr>
+      </w:pPr>
+      <w:r>
+        <w:rPr>
+          <w:b/>
+          <w:bCs/>
+          <w:u w:val="single"/>
+        </w:rPr>
+        <w:t>Interface Requirements</w:t>
+      </w:r>
+    </w:p>
+    <w:p>
+      <w:r>
+        <w:t>•</w:t>
+      </w:r>
+      <w:r>
+        <w:tab/>
+        <w:t>Allows to tracker</w:t>
+      </w:r>
+    </w:p>
+    <w:p>
+      <w:r>
+        <w:t>•</w:t>
+      </w:r>
+      <w:r>
+        <w:tab/>
+        <w:t>Provide a planner</w:t>
+      </w:r>
+    </w:p>
+    <w:p>
+      <w:r>
+        <w:t>•</w:t>
+      </w:r>
+      <w:r>
+        <w:tab/>
+        <w:t>Minimise obsolete screens making user interface nice and easy for both users</w:t>
+      </w:r>
+    </w:p>
+    <w:p>
+      <w:r>
+        <w:t>•</w:t>
+      </w:r>
+      <w:r>
+        <w:tab/>
+        <w:t>Allow Carer to be able to accesses information</w:t>
       </w:r>
     </w:p>
     <w:p>
@@ -581,16 +1994,16 @@
           <w:i/>
           <w:iCs/>
         </w:rPr>
-        <w:t>How we will tell whether the project is successful or not</w:t>
-      </w:r>
-      <w:r>
-        <w:rPr>
-          <w:b/>
-          <w:bCs/>
-          <w:i/>
-          <w:iCs/>
-        </w:rPr>
-        <w:t>.</w:t>
+        <w:t>How to tell if the project is successful or not.</w:t>
+      </w:r>
+      <w:r>
+        <w:rPr>
+          <w:b/>
+          <w:bCs/>
+          <w:i/>
+          <w:iCs/>
+        </w:rPr>
+        <w:t xml:space="preserve">  </w:t>
       </w:r>
     </w:p>
     <w:p>
@@ -1762,528 +3175,6 @@
         <w:t xml:space="preserve"> )</w:t>
       </w:r>
     </w:p>
-    <w:p/>
-    <w:p>
-      <w:pPr>
-        <w:rPr>
-          <w:b/>
-          <w:bCs/>
-          <w:i/>
-          <w:iCs/>
-          <w:u w:val="single"/>
-        </w:rPr>
-      </w:pPr>
-      <w:r>
-        <w:rPr>
-          <w:b/>
-          <w:bCs/>
-          <w:i/>
-          <w:iCs/>
-          <w:u w:val="single"/>
-        </w:rPr>
-        <w:t>Persona</w:t>
-      </w:r>
-    </w:p>
-    <w:p>
-      <w:pPr>
-        <w:rPr>
-          <w:b/>
-          <w:bCs/>
-          <w:i/>
-          <w:iCs/>
-          <w:u w:val="single"/>
-        </w:rPr>
-      </w:pPr>
-      <w:r>
-        <w:rPr>
-          <w:b/>
-          <w:bCs/>
-          <w:i/>
-          <w:iCs/>
-          <w:u w:val="single"/>
-        </w:rPr>
-        <w:t>Career</w:t>
-      </w:r>
-    </w:p>
-    <w:p>
-      <w:pPr>
-        <w:rPr>
-          <w:b/>
-          <w:bCs/>
-          <w:i/>
-          <w:iCs/>
-          <w:u w:val="single"/>
-        </w:rPr>
-      </w:pPr>
-      <w:r>
-        <w:rPr>
-          <w:b/>
-          <w:bCs/>
-          <w:i/>
-          <w:iCs/>
-          <w:u w:val="single"/>
-        </w:rPr>
-        <w:t>Siobhan, carer of a 65-year-old patient</w:t>
-      </w:r>
-    </w:p>
-    <w:p>
-      <w:r>
-        <w:t xml:space="preserve">Siobhan is a 25-year-old carer who just finished college and is now doing her first job in a carer home. She been tasked to take care of John who is a 65-year-old suffering from dementia. It takes her almost 2 hours to commute from Kildare to </w:t>
-      </w:r>
-      <w:proofErr w:type="spellStart"/>
-      <w:r>
-        <w:t>Ardee</w:t>
-      </w:r>
-      <w:proofErr w:type="spellEnd"/>
-      <w:r>
-        <w:t xml:space="preserve"> </w:t>
-      </w:r>
-      <w:proofErr w:type="gramStart"/>
-      <w:r>
-        <w:t>in order to</w:t>
-      </w:r>
-      <w:proofErr w:type="gramEnd"/>
-      <w:r>
-        <w:t xml:space="preserve"> be able to work. As she </w:t>
-      </w:r>
-      <w:proofErr w:type="gramStart"/>
-      <w:r>
-        <w:t>has to</w:t>
-      </w:r>
-      <w:proofErr w:type="gramEnd"/>
-      <w:r>
-        <w:t xml:space="preserve"> take good care of him, she (as the carer) sign john (as the patient) to the care tracker app as it easier for her to keep track of john.</w:t>
-      </w:r>
-    </w:p>
-    <w:p>
-      <w:r>
-        <w:t xml:space="preserve">By signing him up he </w:t>
-      </w:r>
-      <w:proofErr w:type="gramStart"/>
-      <w:r>
-        <w:t>is able to</w:t>
-      </w:r>
-      <w:proofErr w:type="gramEnd"/>
-      <w:r>
-        <w:t xml:space="preserve"> let his carer know about his where abouts and possible problems when she isn't available/ around</w:t>
-      </w:r>
-    </w:p>
-    <w:p>
-      <w:pPr>
-        <w:rPr>
-          <w:b/>
-          <w:bCs/>
-          <w:u w:val="single"/>
-        </w:rPr>
-      </w:pPr>
-      <w:r>
-        <w:rPr>
-          <w:b/>
-          <w:bCs/>
-          <w:u w:val="single"/>
-        </w:rPr>
-        <w:t>Users Details</w:t>
-      </w:r>
-    </w:p>
-    <w:p>
-      <w:r>
-        <w:t>Name: Siobhan Kerr</w:t>
-      </w:r>
-    </w:p>
-    <w:p>
-      <w:r>
-        <w:t>DOB: 10th September 1995</w:t>
-      </w:r>
-    </w:p>
-    <w:p>
-      <w:r>
-        <w:t xml:space="preserve">Occupation: Carer  </w:t>
-      </w:r>
-    </w:p>
-    <w:p>
-      <w:r>
-        <w:t xml:space="preserve">Carer Home: </w:t>
-      </w:r>
-      <w:proofErr w:type="spellStart"/>
-      <w:r>
-        <w:t>Ardee</w:t>
-      </w:r>
-      <w:proofErr w:type="spellEnd"/>
-      <w:r>
-        <w:t xml:space="preserve"> Care Home</w:t>
-      </w:r>
-    </w:p>
-    <w:p>
-      <w:r>
-        <w:t>Patient: John Stacy</w:t>
-      </w:r>
-    </w:p>
-    <w:p>
-      <w:r>
-        <w:t>Age: 55 years</w:t>
-      </w:r>
-    </w:p>
-    <w:p>
-      <w:r>
-        <w:t>Sickness: Dementia</w:t>
-      </w:r>
-    </w:p>
-    <w:p/>
-    <w:p>
-      <w:pPr>
-        <w:rPr>
-          <w:b/>
-          <w:bCs/>
-          <w:u w:val="single"/>
-        </w:rPr>
-      </w:pPr>
-      <w:r>
-        <w:rPr>
-          <w:b/>
-          <w:bCs/>
-          <w:u w:val="single"/>
-        </w:rPr>
-        <w:lastRenderedPageBreak/>
-        <w:t>Siobhan's Goals</w:t>
-      </w:r>
-    </w:p>
-    <w:p>
-      <w:r>
-        <w:t>•</w:t>
-      </w:r>
-      <w:r>
-        <w:tab/>
-        <w:t>It ensures John that suffering with dementia is safe at all cost</w:t>
-      </w:r>
-    </w:p>
-    <w:p>
-      <w:r>
-        <w:t>•</w:t>
-      </w:r>
-      <w:r>
-        <w:tab/>
-        <w:t xml:space="preserve">Her goal with the care tracker app is to be able to monitor John knowing she </w:t>
-      </w:r>
-      <w:proofErr w:type="gramStart"/>
-      <w:r>
-        <w:t>won’t</w:t>
-      </w:r>
-      <w:proofErr w:type="gramEnd"/>
-      <w:r>
-        <w:t xml:space="preserve"> be around him most of the time so it would help her keep informed</w:t>
-      </w:r>
-    </w:p>
-    <w:p>
-      <w:r>
-        <w:t>•</w:t>
-      </w:r>
-      <w:r>
-        <w:tab/>
-        <w:t>By selecting the Care tracker App, John will be able to let Siobhan know his whereabouts without her having to worry about it.</w:t>
-      </w:r>
-    </w:p>
-    <w:p>
-      <w:r>
-        <w:t>•</w:t>
-      </w:r>
-      <w:r>
-        <w:tab/>
-        <w:t>Siobhan is also able to look at John’s planner and see what he has planned for the day or the week.</w:t>
-      </w:r>
-    </w:p>
-    <w:p/>
-    <w:p>
-      <w:pPr>
-        <w:rPr>
-          <w:b/>
-          <w:bCs/>
-          <w:u w:val="single"/>
-        </w:rPr>
-      </w:pPr>
-      <w:r>
-        <w:rPr>
-          <w:b/>
-          <w:bCs/>
-          <w:u w:val="single"/>
-        </w:rPr>
-        <w:t>Interface Requirements</w:t>
-      </w:r>
-    </w:p>
-    <w:p>
-      <w:r>
-        <w:t>•</w:t>
-      </w:r>
-      <w:r>
-        <w:tab/>
-        <w:t>Allows to tracker</w:t>
-      </w:r>
-    </w:p>
-    <w:p>
-      <w:r>
-        <w:t>•</w:t>
-      </w:r>
-      <w:r>
-        <w:tab/>
-        <w:t>Provide a planner</w:t>
-      </w:r>
-    </w:p>
-    <w:p>
-      <w:r>
-        <w:t>•</w:t>
-      </w:r>
-      <w:r>
-        <w:tab/>
-        <w:t>Minimise obsolete screens making user interface nice and easy for both users</w:t>
-      </w:r>
-    </w:p>
-    <w:p>
-      <w:r>
-        <w:t>•</w:t>
-      </w:r>
-      <w:r>
-        <w:tab/>
-        <w:t>Allow Carer to be able to accesses information</w:t>
-      </w:r>
-    </w:p>
-    <w:p>
-      <w:pPr>
-        <w:rPr>
-          <w:b/>
-          <w:bCs/>
-          <w:i/>
-          <w:iCs/>
-          <w:u w:val="single"/>
-        </w:rPr>
-      </w:pPr>
-    </w:p>
-    <w:p>
-      <w:r>
-        <w:rPr>
-          <w:b/>
-          <w:bCs/>
-          <w:i/>
-          <w:iCs/>
-          <w:u w:val="single"/>
-        </w:rPr>
-        <w:t>Persona</w:t>
-      </w:r>
-    </w:p>
-    <w:p>
-      <w:pPr>
-        <w:rPr>
-          <w:b/>
-          <w:bCs/>
-          <w:i/>
-          <w:iCs/>
-          <w:u w:val="single"/>
-        </w:rPr>
-      </w:pPr>
-      <w:r>
-        <w:rPr>
-          <w:b/>
-          <w:bCs/>
-          <w:i/>
-          <w:iCs/>
-          <w:u w:val="single"/>
-        </w:rPr>
-        <w:t>Client view</w:t>
-      </w:r>
-    </w:p>
-    <w:p>
-      <w:pPr>
-        <w:rPr>
-          <w:b/>
-          <w:bCs/>
-          <w:i/>
-          <w:iCs/>
-          <w:u w:val="single"/>
-        </w:rPr>
-      </w:pPr>
-      <w:r>
-        <w:rPr>
-          <w:b/>
-          <w:bCs/>
-          <w:i/>
-          <w:iCs/>
-          <w:u w:val="single"/>
-        </w:rPr>
-        <w:t xml:space="preserve">Maire, newly retired labourer </w:t>
-      </w:r>
-    </w:p>
-    <w:p>
-      <w:r>
-        <w:t xml:space="preserve">Marie is a 67-year-old newly retired labourer who stays in Cork after working in a factory for 40 years has been suffering from diabetes. Her Carer which is Philip is usually her stay at home carer but he decided to go and visit his family for the weekend and fears that Maire may be in danger as her vision and hearing has started to deuterate which impedes her daily. As Maire is aware, she hears about this app that her friend Mildred uses to keep in contact with her career. She hears </w:t>
-      </w:r>
-      <w:proofErr w:type="gramStart"/>
-      <w:r>
-        <w:t>it’s</w:t>
-      </w:r>
-      <w:proofErr w:type="gramEnd"/>
-      <w:r>
-        <w:t xml:space="preserve"> called Care Tracker App and it’s as simple to use with a 4-part navbar so if she needs to contact Phillip it’s at a touch of a button. She signs up and tells Phillip to set up one as the carer. This way she can keep in contact with Phillip and he can give her instruction on prescriptions </w:t>
-      </w:r>
-    </w:p>
-    <w:p>
-      <w:pPr>
-        <w:rPr>
-          <w:b/>
-          <w:bCs/>
-          <w:u w:val="single"/>
-        </w:rPr>
-      </w:pPr>
-      <w:r>
-        <w:rPr>
-          <w:b/>
-          <w:bCs/>
-          <w:u w:val="single"/>
-        </w:rPr>
-        <w:t>Users Details</w:t>
-      </w:r>
-    </w:p>
-    <w:p>
-      <w:r>
-        <w:t>Name: Maire Stacy</w:t>
-      </w:r>
-    </w:p>
-    <w:p>
-      <w:r>
-        <w:t>DOB: 14 Feb 1951</w:t>
-      </w:r>
-    </w:p>
-    <w:p>
-      <w:r>
-        <w:t>Age:67 years</w:t>
-      </w:r>
-    </w:p>
-    <w:p>
-      <w:r>
-        <w:t>Address: 22 Manor Road</w:t>
-      </w:r>
-    </w:p>
-    <w:p>
-      <w:r>
-        <w:t>Sickness: Diabetes</w:t>
-      </w:r>
-    </w:p>
-    <w:p>
-      <w:r>
-        <w:t>Career: Phillip Mc Donald</w:t>
-      </w:r>
-    </w:p>
-    <w:p/>
-    <w:p>
-      <w:pPr>
-        <w:rPr>
-          <w:b/>
-          <w:bCs/>
-          <w:u w:val="single"/>
-        </w:rPr>
-      </w:pPr>
-      <w:r>
-        <w:rPr>
-          <w:b/>
-          <w:bCs/>
-          <w:u w:val="single"/>
-        </w:rPr>
-        <w:lastRenderedPageBreak/>
-        <w:t>Maire Goals</w:t>
-      </w:r>
-    </w:p>
-    <w:p>
-      <w:r>
-        <w:t xml:space="preserve">• It ensures that she can still receive instruction from Philip </w:t>
-      </w:r>
-      <w:proofErr w:type="gramStart"/>
-      <w:r>
-        <w:t>in order to</w:t>
-      </w:r>
-      <w:proofErr w:type="gramEnd"/>
-      <w:r>
-        <w:t xml:space="preserve"> be able to know which prescription to take </w:t>
-      </w:r>
-    </w:p>
-    <w:p>
-      <w:r>
-        <w:t xml:space="preserve">• Her goal with the care tracker app is to be able to keep in contact with Phillip whilst </w:t>
-      </w:r>
-      <w:proofErr w:type="gramStart"/>
-      <w:r>
-        <w:t>he’s</w:t>
-      </w:r>
-      <w:proofErr w:type="gramEnd"/>
-      <w:r>
-        <w:t xml:space="preserve"> visiting home</w:t>
-      </w:r>
-    </w:p>
-    <w:p>
-      <w:r>
-        <w:t>• By selecting the Care tracker App, Maire will be able to let Phillip know her whereabouts without him having to worry about it.</w:t>
-      </w:r>
-    </w:p>
-    <w:p>
-      <w:pPr>
-        <w:rPr>
-          <w:b/>
-          <w:bCs/>
-          <w:u w:val="single"/>
-        </w:rPr>
-      </w:pPr>
-    </w:p>
-    <w:p>
-      <w:pPr>
-        <w:rPr>
-          <w:b/>
-          <w:bCs/>
-          <w:u w:val="single"/>
-        </w:rPr>
-      </w:pPr>
-      <w:r>
-        <w:rPr>
-          <w:b/>
-          <w:bCs/>
-          <w:u w:val="single"/>
-        </w:rPr>
-        <w:t>Interface Requirements</w:t>
-      </w:r>
-    </w:p>
-    <w:p>
-      <w:r>
-        <w:t>•</w:t>
-      </w:r>
-      <w:r>
-        <w:tab/>
-        <w:t>Allows to tracker</w:t>
-      </w:r>
-    </w:p>
-    <w:p>
-      <w:r>
-        <w:t>•</w:t>
-      </w:r>
-      <w:r>
-        <w:tab/>
-        <w:t>Provide a planner</w:t>
-      </w:r>
-    </w:p>
-    <w:p>
-      <w:r>
-        <w:t>•</w:t>
-      </w:r>
-      <w:r>
-        <w:tab/>
-        <w:t>Minimise obsolete screens making user interface nice and easy for both users</w:t>
-      </w:r>
-    </w:p>
-    <w:p>
-      <w:r>
-        <w:t>•</w:t>
-      </w:r>
-      <w:r>
-        <w:tab/>
-        <w:t>Allow Carer to be able to accesses information</w:t>
-      </w:r>
-    </w:p>
-    <w:p/>
-    <w:p/>
     <w:p/>
     <w:sectPr>
       <w:pgSz w:w="11906" w:h="16838"/>

</xml_diff>